<commit_message>
Add helpful links to doc.
</commit_message>
<xml_diff>
--- a/Doc/Projektstatusbericht_Aufgabe_4.docx
+++ b/Doc/Projektstatusbericht_Aufgabe_4.docx
@@ -490,13 +490,8 @@
           <w:numId w:val="2"/>
         </w:numPr>
       </w:pPr>
-      <w:proofErr w:type="spellStart"/>
-      <w:r>
-        <w:t>apt</w:t>
-      </w:r>
-      <w:proofErr w:type="spellEnd"/>
-      <w:r>
-        <w:t>-get update</w:t>
+      <w:r>
+        <w:t>apt-get update</w:t>
       </w:r>
     </w:p>
     <w:p>
@@ -507,27 +502,9 @@
           <w:numId w:val="2"/>
         </w:numPr>
       </w:pPr>
-      <w:proofErr w:type="spellStart"/>
-      <w:r>
-        <w:t>apt</w:t>
-      </w:r>
-      <w:proofErr w:type="spellEnd"/>
-      <w:r>
-        <w:t xml:space="preserve">-get </w:t>
-      </w:r>
-      <w:proofErr w:type="spellStart"/>
-      <w:r>
-        <w:t>install</w:t>
-      </w:r>
-      <w:proofErr w:type="spellEnd"/>
-      <w:r>
-        <w:t xml:space="preserve"> </w:t>
-      </w:r>
-      <w:proofErr w:type="spellStart"/>
-      <w:r>
-        <w:t>default-jdk</w:t>
-      </w:r>
-      <w:proofErr w:type="spellEnd"/>
+      <w:r>
+        <w:t>apt-get install default-jdk</w:t>
+      </w:r>
     </w:p>
     <w:p>
       <w:pPr>
@@ -549,13 +526,8 @@
           <w:numId w:val="2"/>
         </w:numPr>
       </w:pPr>
-      <w:proofErr w:type="spellStart"/>
-      <w:r>
-        <w:t>java</w:t>
-      </w:r>
-      <w:proofErr w:type="spellEnd"/>
-      <w:r>
-        <w:t xml:space="preserve"> -version</w:t>
+      <w:r>
+        <w:t>java -version</w:t>
       </w:r>
     </w:p>
     <w:p>
@@ -578,21 +550,8 @@
           <w:numId w:val="2"/>
         </w:numPr>
       </w:pPr>
-      <w:proofErr w:type="spellStart"/>
-      <w:r>
-        <w:t>Ssh-keygen</w:t>
-      </w:r>
-      <w:proofErr w:type="spellEnd"/>
-      <w:r>
-        <w:t xml:space="preserve"> -t </w:t>
-      </w:r>
-      <w:proofErr w:type="spellStart"/>
-      <w:r>
-        <w:t>rsa</w:t>
-      </w:r>
-      <w:proofErr w:type="spellEnd"/>
-      <w:r>
-        <w:t xml:space="preserve"> -P ‘‘   </w:t>
+      <w:r>
+        <w:t xml:space="preserve">Ssh-keygen -t rsa -P ‘‘   </w:t>
       </w:r>
     </w:p>
     <w:p>
@@ -800,15 +759,7 @@
         </w:numPr>
       </w:pPr>
       <w:r>
-        <w:t xml:space="preserve">Nun benutzt man den folgenden Befehl, damit </w:t>
-      </w:r>
-      <w:proofErr w:type="spellStart"/>
-      <w:r>
-        <w:t>Hadoop</w:t>
-      </w:r>
-      <w:proofErr w:type="spellEnd"/>
-      <w:r>
-        <w:t xml:space="preserve"> SSH nutzen kann:</w:t>
+        <w:t>Nun benutzt man den folgenden Befehl, damit Hadoop SSH nutzen kann:</w:t>
       </w:r>
     </w:p>
     <w:p>
@@ -819,51 +770,9 @@
           <w:numId w:val="2"/>
         </w:numPr>
       </w:pPr>
-      <w:proofErr w:type="spellStart"/>
-      <w:r>
-        <w:t>sudo</w:t>
-      </w:r>
-      <w:proofErr w:type="spellEnd"/>
-      <w:r>
-        <w:t xml:space="preserve"> </w:t>
-      </w:r>
-      <w:proofErr w:type="spellStart"/>
-      <w:r>
-        <w:t>cat</w:t>
-      </w:r>
-      <w:proofErr w:type="spellEnd"/>
-      <w:r>
-        <w:t xml:space="preserve"> /</w:t>
-      </w:r>
-      <w:proofErr w:type="spellStart"/>
-      <w:r>
-        <w:t>root</w:t>
-      </w:r>
-      <w:proofErr w:type="spellEnd"/>
-      <w:r>
-        <w:t>/.</w:t>
-      </w:r>
-      <w:proofErr w:type="spellStart"/>
-      <w:r>
-        <w:t>ssh</w:t>
-      </w:r>
-      <w:proofErr w:type="spellEnd"/>
-      <w:r>
-        <w:t>/id_rsa.pub &gt;&gt; ~/.</w:t>
-      </w:r>
-      <w:proofErr w:type="spellStart"/>
-      <w:r>
-        <w:t>ssh</w:t>
-      </w:r>
-      <w:proofErr w:type="spellEnd"/>
-      <w:r>
-        <w:t>/</w:t>
-      </w:r>
-      <w:proofErr w:type="spellStart"/>
-      <w:r>
-        <w:t>authorized_keys</w:t>
-      </w:r>
-      <w:proofErr w:type="spellEnd"/>
+      <w:r>
+        <w:t>sudo cat /root/.ssh/id_rsa.pub &gt;&gt; ~/.ssh/authorized_keys</w:t>
+      </w:r>
     </w:p>
     <w:p>
       <w:pPr>
@@ -874,15 +783,7 @@
         </w:numPr>
       </w:pPr>
       <w:r>
-        <w:t xml:space="preserve">Als nächstes holen wir und </w:t>
-      </w:r>
-      <w:proofErr w:type="spellStart"/>
-      <w:r>
-        <w:t>Hadoop</w:t>
-      </w:r>
-      <w:proofErr w:type="spellEnd"/>
-      <w:r>
-        <w:t>:</w:t>
+        <w:t>Als nächstes holen wir und Hadoop:</w:t>
       </w:r>
     </w:p>
     <w:p>
@@ -893,21 +794,8 @@
           <w:numId w:val="2"/>
         </w:numPr>
       </w:pPr>
-      <w:proofErr w:type="spellStart"/>
-      <w:r>
-        <w:t>sudo</w:t>
-      </w:r>
-      <w:proofErr w:type="spellEnd"/>
-      <w:r>
-        <w:t xml:space="preserve"> </w:t>
-      </w:r>
-      <w:proofErr w:type="spellStart"/>
-      <w:r>
-        <w:t>wget</w:t>
-      </w:r>
-      <w:proofErr w:type="spellEnd"/>
-      <w:r>
-        <w:t xml:space="preserve"> </w:t>
+      <w:r>
+        <w:t xml:space="preserve">sudo wget </w:t>
       </w:r>
       <w:hyperlink r:id="rId12" w:history="1">
         <w:r>
@@ -961,33 +849,12 @@
           <w:numId w:val="2"/>
         </w:numPr>
       </w:pPr>
-      <w:proofErr w:type="spellStart"/>
-      <w:r>
-        <w:t>sudo</w:t>
-      </w:r>
-      <w:proofErr w:type="spellEnd"/>
+      <w:r>
+        <w:t>sudo tar xfz hadoop-2.7.2.tar.gz</w:t>
+      </w:r>
       <w:r>
         <w:t xml:space="preserve"> </w:t>
       </w:r>
-      <w:proofErr w:type="spellStart"/>
-      <w:r>
-        <w:t>tar</w:t>
-      </w:r>
-      <w:proofErr w:type="spellEnd"/>
-      <w:r>
-        <w:t xml:space="preserve"> </w:t>
-      </w:r>
-      <w:proofErr w:type="spellStart"/>
-      <w:r>
-        <w:t>xfz</w:t>
-      </w:r>
-      <w:proofErr w:type="spellEnd"/>
-      <w:r>
-        <w:t xml:space="preserve"> hadoop-2.7.2.tar.gz</w:t>
-      </w:r>
-      <w:r>
-        <w:t xml:space="preserve"> </w:t>
-      </w:r>
     </w:p>
     <w:p>
       <w:pPr>
@@ -997,35 +864,9 @@
           <w:numId w:val="2"/>
         </w:numPr>
       </w:pPr>
-      <w:proofErr w:type="spellStart"/>
-      <w:r>
-        <w:t>sudo</w:t>
-      </w:r>
-      <w:proofErr w:type="spellEnd"/>
-      <w:r>
-        <w:t xml:space="preserve"> mv hadoop-2.7.2 /</w:t>
-      </w:r>
-      <w:proofErr w:type="spellStart"/>
-      <w:r>
-        <w:t>usr</w:t>
-      </w:r>
-      <w:proofErr w:type="spellEnd"/>
-      <w:r>
-        <w:t>/</w:t>
-      </w:r>
-      <w:proofErr w:type="spellStart"/>
-      <w:r>
-        <w:t>local</w:t>
-      </w:r>
-      <w:proofErr w:type="spellEnd"/>
-      <w:r>
-        <w:t>/</w:t>
-      </w:r>
-      <w:proofErr w:type="spellStart"/>
-      <w:r>
-        <w:t>hadoop</w:t>
-      </w:r>
-      <w:proofErr w:type="spellEnd"/>
+      <w:r>
+        <w:t>sudo mv hadoop-2.7.2 /usr/local/hadoop</w:t>
+      </w:r>
     </w:p>
     <w:p>
       <w:pPr>
@@ -1047,16 +888,9 @@
           <w:numId w:val="2"/>
         </w:numPr>
       </w:pPr>
-      <w:proofErr w:type="gramStart"/>
-      <w:r>
-        <w:t>.</w:t>
-      </w:r>
-      <w:proofErr w:type="spellStart"/>
-      <w:r>
-        <w:t>bashrc</w:t>
-      </w:r>
-      <w:proofErr w:type="spellEnd"/>
-      <w:proofErr w:type="gramEnd"/>
+      <w:r>
+        <w:t>.bashrc</w:t>
+      </w:r>
     </w:p>
     <w:p>
       <w:pPr>
@@ -1067,13 +901,8 @@
         </w:numPr>
       </w:pPr>
       <w:r>
-        <w:t xml:space="preserve">Hierbei benötigen wir den Pfad zum JAVA </w:t>
-      </w:r>
-      <w:proofErr w:type="spellStart"/>
-      <w:r>
-        <w:t>jdk</w:t>
-      </w:r>
-      <w:proofErr w:type="spellEnd"/>
+        <w:t>Hierbei benötigen wir den Pfad zum JAVA jdk</w:t>
+      </w:r>
     </w:p>
     <w:p>
       <w:pPr>
@@ -1084,21 +913,8 @@
         </w:numPr>
       </w:pPr>
       <w:r>
-        <w:t>update-alternatives --</w:t>
-      </w:r>
-      <w:proofErr w:type="spellStart"/>
-      <w:r>
-        <w:t>config</w:t>
-      </w:r>
-      <w:proofErr w:type="spellEnd"/>
-      <w:r>
-        <w:t xml:space="preserve"> </w:t>
-      </w:r>
-      <w:proofErr w:type="spellStart"/>
-      <w:r>
-        <w:t>java</w:t>
-      </w:r>
-      <w:proofErr w:type="spellEnd"/>
+        <w:t>update-alternatives --config java</w:t>
+      </w:r>
     </w:p>
     <w:p>
       <w:pPr>
@@ -1170,31 +986,7 @@
         </w:numPr>
       </w:pPr>
       <w:r>
-        <w:t>/</w:t>
-      </w:r>
-      <w:proofErr w:type="spellStart"/>
-      <w:r>
-        <w:t>usr</w:t>
-      </w:r>
-      <w:proofErr w:type="spellEnd"/>
-      <w:r>
-        <w:t>/</w:t>
-      </w:r>
-      <w:proofErr w:type="spellStart"/>
-      <w:r>
-        <w:t>lib</w:t>
-      </w:r>
-      <w:proofErr w:type="spellEnd"/>
-      <w:r>
-        <w:t>/</w:t>
-      </w:r>
-      <w:proofErr w:type="spellStart"/>
-      <w:r>
-        <w:t>jvm</w:t>
-      </w:r>
-      <w:proofErr w:type="spellEnd"/>
-      <w:r>
-        <w:t>/java-8-oracle</w:t>
+        <w:t>/usr/lib/jvm/java-8-oracle</w:t>
       </w:r>
     </w:p>
     <w:p>
@@ -1206,28 +998,7 @@
         </w:numPr>
       </w:pPr>
       <w:r>
-        <w:t xml:space="preserve">Als nächstes öffnen wir </w:t>
-      </w:r>
-      <w:proofErr w:type="gramStart"/>
-      <w:r>
-        <w:t>die .</w:t>
-      </w:r>
-      <w:proofErr w:type="spellStart"/>
-      <w:r>
-        <w:t>bashrc</w:t>
-      </w:r>
-      <w:proofErr w:type="spellEnd"/>
-      <w:proofErr w:type="gramEnd"/>
-      <w:r>
-        <w:t xml:space="preserve"> mit einem Editor (</w:t>
-      </w:r>
-      <w:proofErr w:type="spellStart"/>
-      <w:r>
-        <w:t>nano</w:t>
-      </w:r>
-      <w:proofErr w:type="spellEnd"/>
-      <w:r>
-        <w:t xml:space="preserve"> z.B.):</w:t>
+        <w:t>Als nächstes öffnen wir die .bashrc mit einem Editor (nano z.B.):</w:t>
       </w:r>
     </w:p>
     <w:p>
@@ -1238,29 +1009,9 @@
           <w:numId w:val="2"/>
         </w:numPr>
       </w:pPr>
-      <w:proofErr w:type="spellStart"/>
-      <w:proofErr w:type="gramStart"/>
-      <w:r>
-        <w:t>sudo</w:t>
-      </w:r>
-      <w:proofErr w:type="spellEnd"/>
-      <w:r>
-        <w:t xml:space="preserve">  </w:t>
-      </w:r>
-      <w:proofErr w:type="spellStart"/>
-      <w:r>
-        <w:t>nano</w:t>
-      </w:r>
-      <w:proofErr w:type="spellEnd"/>
-      <w:proofErr w:type="gramEnd"/>
-      <w:r>
-        <w:t xml:space="preserve"> ~/.</w:t>
-      </w:r>
-      <w:proofErr w:type="spellStart"/>
-      <w:r>
-        <w:t>bashrc</w:t>
-      </w:r>
-      <w:proofErr w:type="spellEnd"/>
+      <w:r>
+        <w:t>sudo  nano ~/.bashrc</w:t>
+      </w:r>
     </w:p>
     <w:p>
       <w:pPr>
@@ -1353,7 +1104,6 @@
           <w:szCs w:val="18"/>
         </w:rPr>
       </w:pPr>
-      <w:proofErr w:type="spellStart"/>
       <w:r>
         <w:rPr>
           <w:rFonts w:asciiTheme="majorHAnsi" w:eastAsia="Times New Roman" w:hAnsiTheme="majorHAnsi" w:cs="Courier New"/>
@@ -1362,84 +1112,7 @@
           <w:sz w:val="18"/>
           <w:szCs w:val="18"/>
         </w:rPr>
-        <w:t>export</w:t>
-      </w:r>
-      <w:proofErr w:type="spellEnd"/>
-      <w:r>
-        <w:rPr>
-          <w:rFonts w:asciiTheme="majorHAnsi" w:eastAsia="Times New Roman" w:hAnsiTheme="majorHAnsi" w:cs="Courier New"/>
-          <w:color w:val="auto"/>
-          <w:kern w:val="0"/>
-          <w:sz w:val="18"/>
-          <w:szCs w:val="18"/>
-        </w:rPr>
-        <w:t xml:space="preserve"> JAVA_HOME=/</w:t>
-      </w:r>
-      <w:proofErr w:type="spellStart"/>
-      <w:r>
-        <w:rPr>
-          <w:rFonts w:asciiTheme="majorHAnsi" w:eastAsia="Times New Roman" w:hAnsiTheme="majorHAnsi" w:cs="Courier New"/>
-          <w:color w:val="auto"/>
-          <w:kern w:val="0"/>
-          <w:sz w:val="18"/>
-          <w:szCs w:val="18"/>
-        </w:rPr>
-        <w:t>usr</w:t>
-      </w:r>
-      <w:proofErr w:type="spellEnd"/>
-      <w:r>
-        <w:rPr>
-          <w:rFonts w:asciiTheme="majorHAnsi" w:eastAsia="Times New Roman" w:hAnsiTheme="majorHAnsi" w:cs="Courier New"/>
-          <w:color w:val="auto"/>
-          <w:kern w:val="0"/>
-          <w:sz w:val="18"/>
-          <w:szCs w:val="18"/>
-        </w:rPr>
-        <w:t>/</w:t>
-      </w:r>
-      <w:proofErr w:type="spellStart"/>
-      <w:r>
-        <w:rPr>
-          <w:rFonts w:asciiTheme="majorHAnsi" w:eastAsia="Times New Roman" w:hAnsiTheme="majorHAnsi" w:cs="Courier New"/>
-          <w:color w:val="auto"/>
-          <w:kern w:val="0"/>
-          <w:sz w:val="18"/>
-          <w:szCs w:val="18"/>
-        </w:rPr>
-        <w:t>lib</w:t>
-      </w:r>
-      <w:proofErr w:type="spellEnd"/>
-      <w:r>
-        <w:rPr>
-          <w:rFonts w:asciiTheme="majorHAnsi" w:eastAsia="Times New Roman" w:hAnsiTheme="majorHAnsi" w:cs="Courier New"/>
-          <w:color w:val="auto"/>
-          <w:kern w:val="0"/>
-          <w:sz w:val="18"/>
-          <w:szCs w:val="18"/>
-        </w:rPr>
-        <w:t>/</w:t>
-      </w:r>
-      <w:proofErr w:type="spellStart"/>
-      <w:r>
-        <w:rPr>
-          <w:rFonts w:asciiTheme="majorHAnsi" w:eastAsia="Times New Roman" w:hAnsiTheme="majorHAnsi" w:cs="Courier New"/>
-          <w:color w:val="auto"/>
-          <w:kern w:val="0"/>
-          <w:sz w:val="18"/>
-          <w:szCs w:val="18"/>
-        </w:rPr>
-        <w:t>jvm</w:t>
-      </w:r>
-      <w:proofErr w:type="spellEnd"/>
-      <w:r>
-        <w:rPr>
-          <w:rFonts w:asciiTheme="majorHAnsi" w:eastAsia="Times New Roman" w:hAnsiTheme="majorHAnsi" w:cs="Courier New"/>
-          <w:color w:val="auto"/>
-          <w:kern w:val="0"/>
-          <w:sz w:val="18"/>
-          <w:szCs w:val="18"/>
-        </w:rPr>
-        <w:t>/java-8-oracle</w:t>
+        <w:t>export JAVA_HOME=/usr/lib/jvm/java-8-oracle</w:t>
       </w:r>
     </w:p>
     <w:p>
@@ -1476,7 +1149,6 @@
           <w:szCs w:val="18"/>
         </w:rPr>
       </w:pPr>
-      <w:proofErr w:type="spellStart"/>
       <w:r>
         <w:rPr>
           <w:rFonts w:asciiTheme="majorHAnsi" w:eastAsia="Times New Roman" w:hAnsiTheme="majorHAnsi" w:cs="Courier New"/>
@@ -1485,75 +1157,8 @@
           <w:sz w:val="18"/>
           <w:szCs w:val="18"/>
         </w:rPr>
-        <w:t>export</w:t>
-      </w:r>
-      <w:proofErr w:type="spellEnd"/>
-      <w:r>
-        <w:rPr>
-          <w:rFonts w:asciiTheme="majorHAnsi" w:eastAsia="Times New Roman" w:hAnsiTheme="majorHAnsi" w:cs="Courier New"/>
-          <w:color w:val="auto"/>
-          <w:kern w:val="0"/>
-          <w:sz w:val="18"/>
-          <w:szCs w:val="18"/>
-        </w:rPr>
-        <w:t xml:space="preserve"> HADOOP_INSTALL=/</w:t>
-      </w:r>
-      <w:proofErr w:type="spellStart"/>
-      <w:r>
-        <w:rPr>
-          <w:rFonts w:asciiTheme="majorHAnsi" w:eastAsia="Times New Roman" w:hAnsiTheme="majorHAnsi" w:cs="Courier New"/>
-          <w:color w:val="auto"/>
-          <w:kern w:val="0"/>
-          <w:sz w:val="18"/>
-          <w:szCs w:val="18"/>
-        </w:rPr>
-        <w:t>usr</w:t>
-      </w:r>
-      <w:proofErr w:type="spellEnd"/>
-      <w:r>
-        <w:rPr>
-          <w:rFonts w:asciiTheme="majorHAnsi" w:eastAsia="Times New Roman" w:hAnsiTheme="majorHAnsi" w:cs="Courier New"/>
-          <w:color w:val="auto"/>
-          <w:kern w:val="0"/>
-          <w:sz w:val="18"/>
-          <w:szCs w:val="18"/>
-        </w:rPr>
-        <w:t>/</w:t>
-      </w:r>
-      <w:proofErr w:type="spellStart"/>
-      <w:r>
-        <w:rPr>
-          <w:rFonts w:asciiTheme="majorHAnsi" w:eastAsia="Times New Roman" w:hAnsiTheme="majorHAnsi" w:cs="Courier New"/>
-          <w:color w:val="auto"/>
-          <w:kern w:val="0"/>
-          <w:sz w:val="18"/>
-          <w:szCs w:val="18"/>
-        </w:rPr>
-        <w:t>local</w:t>
-      </w:r>
-      <w:proofErr w:type="spellEnd"/>
-      <w:r>
-        <w:rPr>
-          <w:rFonts w:asciiTheme="majorHAnsi" w:eastAsia="Times New Roman" w:hAnsiTheme="majorHAnsi" w:cs="Courier New"/>
-          <w:color w:val="auto"/>
-          <w:kern w:val="0"/>
-          <w:sz w:val="18"/>
-          <w:szCs w:val="18"/>
-        </w:rPr>
-        <w:t>/</w:t>
-      </w:r>
-      <w:proofErr w:type="spellStart"/>
-      <w:r>
-        <w:rPr>
-          <w:rFonts w:asciiTheme="majorHAnsi" w:eastAsia="Times New Roman" w:hAnsiTheme="majorHAnsi" w:cs="Courier New"/>
-          <w:color w:val="auto"/>
-          <w:kern w:val="0"/>
-          <w:sz w:val="18"/>
-          <w:szCs w:val="18"/>
-        </w:rPr>
-        <w:t>hadoop</w:t>
-      </w:r>
-      <w:proofErr w:type="spellEnd"/>
+        <w:t>export HADOOP_INSTALL=/usr/local/hadoop</w:t>
+      </w:r>
     </w:p>
     <w:p>
       <w:pPr>
@@ -1589,7 +1194,6 @@
           <w:szCs w:val="18"/>
         </w:rPr>
       </w:pPr>
-      <w:proofErr w:type="spellStart"/>
       <w:r>
         <w:rPr>
           <w:rFonts w:asciiTheme="majorHAnsi" w:eastAsia="Times New Roman" w:hAnsiTheme="majorHAnsi" w:cs="Courier New"/>
@@ -1598,40 +1202,7 @@
           <w:sz w:val="18"/>
           <w:szCs w:val="18"/>
         </w:rPr>
-        <w:t>export</w:t>
-      </w:r>
-      <w:proofErr w:type="spellEnd"/>
-      <w:r>
-        <w:rPr>
-          <w:rFonts w:asciiTheme="majorHAnsi" w:eastAsia="Times New Roman" w:hAnsiTheme="majorHAnsi" w:cs="Courier New"/>
-          <w:color w:val="auto"/>
-          <w:kern w:val="0"/>
-          <w:sz w:val="18"/>
-          <w:szCs w:val="18"/>
-        </w:rPr>
-        <w:t xml:space="preserve"> PATH=$</w:t>
-      </w:r>
-      <w:proofErr w:type="gramStart"/>
-      <w:r>
-        <w:rPr>
-          <w:rFonts w:asciiTheme="majorHAnsi" w:eastAsia="Times New Roman" w:hAnsiTheme="majorHAnsi" w:cs="Courier New"/>
-          <w:color w:val="auto"/>
-          <w:kern w:val="0"/>
-          <w:sz w:val="18"/>
-          <w:szCs w:val="18"/>
-        </w:rPr>
-        <w:t>PATH:$</w:t>
-      </w:r>
-      <w:proofErr w:type="gramEnd"/>
-      <w:r>
-        <w:rPr>
-          <w:rFonts w:asciiTheme="majorHAnsi" w:eastAsia="Times New Roman" w:hAnsiTheme="majorHAnsi" w:cs="Courier New"/>
-          <w:color w:val="auto"/>
-          <w:kern w:val="0"/>
-          <w:sz w:val="18"/>
-          <w:szCs w:val="18"/>
-        </w:rPr>
-        <w:t>HADOOP_INSTALL/bin</w:t>
+        <w:t>export PATH=$PATH:$HADOOP_INSTALL/bin</w:t>
       </w:r>
     </w:p>
     <w:p>
@@ -1668,7 +1239,6 @@
           <w:szCs w:val="18"/>
         </w:rPr>
       </w:pPr>
-      <w:proofErr w:type="spellStart"/>
       <w:r>
         <w:rPr>
           <w:rFonts w:asciiTheme="majorHAnsi" w:eastAsia="Times New Roman" w:hAnsiTheme="majorHAnsi" w:cs="Courier New"/>
@@ -1677,53 +1247,8 @@
           <w:sz w:val="18"/>
           <w:szCs w:val="18"/>
         </w:rPr>
-        <w:t>export</w:t>
-      </w:r>
-      <w:proofErr w:type="spellEnd"/>
-      <w:r>
-        <w:rPr>
-          <w:rFonts w:asciiTheme="majorHAnsi" w:eastAsia="Times New Roman" w:hAnsiTheme="majorHAnsi" w:cs="Courier New"/>
-          <w:color w:val="auto"/>
-          <w:kern w:val="0"/>
-          <w:sz w:val="18"/>
-          <w:szCs w:val="18"/>
-        </w:rPr>
-        <w:t xml:space="preserve"> PATH=$</w:t>
-      </w:r>
-      <w:proofErr w:type="gramStart"/>
-      <w:r>
-        <w:rPr>
-          <w:rFonts w:asciiTheme="majorHAnsi" w:eastAsia="Times New Roman" w:hAnsiTheme="majorHAnsi" w:cs="Courier New"/>
-          <w:color w:val="auto"/>
-          <w:kern w:val="0"/>
-          <w:sz w:val="18"/>
-          <w:szCs w:val="18"/>
-        </w:rPr>
-        <w:t>PATH:$</w:t>
-      </w:r>
-      <w:proofErr w:type="gramEnd"/>
-      <w:r>
-        <w:rPr>
-          <w:rFonts w:asciiTheme="majorHAnsi" w:eastAsia="Times New Roman" w:hAnsiTheme="majorHAnsi" w:cs="Courier New"/>
-          <w:color w:val="auto"/>
-          <w:kern w:val="0"/>
-          <w:sz w:val="18"/>
-          <w:szCs w:val="18"/>
-        </w:rPr>
-        <w:t>HADOOP_INSTALL/</w:t>
-      </w:r>
-      <w:proofErr w:type="spellStart"/>
-      <w:r>
-        <w:rPr>
-          <w:rFonts w:asciiTheme="majorHAnsi" w:eastAsia="Times New Roman" w:hAnsiTheme="majorHAnsi" w:cs="Courier New"/>
-          <w:color w:val="auto"/>
-          <w:kern w:val="0"/>
-          <w:sz w:val="18"/>
-          <w:szCs w:val="18"/>
-        </w:rPr>
-        <w:t>sbin</w:t>
-      </w:r>
-      <w:proofErr w:type="spellEnd"/>
+        <w:t>export PATH=$PATH:$HADOOP_INSTALL/sbin</w:t>
+      </w:r>
     </w:p>
     <w:p>
       <w:pPr>
@@ -1759,7 +1284,6 @@
           <w:szCs w:val="18"/>
         </w:rPr>
       </w:pPr>
-      <w:proofErr w:type="spellStart"/>
       <w:r>
         <w:rPr>
           <w:rFonts w:asciiTheme="majorHAnsi" w:eastAsia="Times New Roman" w:hAnsiTheme="majorHAnsi" w:cs="Courier New"/>
@@ -1768,18 +1292,7 @@
           <w:sz w:val="18"/>
           <w:szCs w:val="18"/>
         </w:rPr>
-        <w:t>export</w:t>
-      </w:r>
-      <w:proofErr w:type="spellEnd"/>
-      <w:r>
-        <w:rPr>
-          <w:rFonts w:asciiTheme="majorHAnsi" w:eastAsia="Times New Roman" w:hAnsiTheme="majorHAnsi" w:cs="Courier New"/>
-          <w:color w:val="auto"/>
-          <w:kern w:val="0"/>
-          <w:sz w:val="18"/>
-          <w:szCs w:val="18"/>
-        </w:rPr>
-        <w:t xml:space="preserve"> HADOOP_MAPRED_HOME=$HADOOP_INSTALL</w:t>
+        <w:t>export HADOOP_MAPRED_HOME=$HADOOP_INSTALL</w:t>
       </w:r>
     </w:p>
     <w:p>
@@ -1816,7 +1329,6 @@
           <w:szCs w:val="18"/>
         </w:rPr>
       </w:pPr>
-      <w:proofErr w:type="spellStart"/>
       <w:r>
         <w:rPr>
           <w:rFonts w:asciiTheme="majorHAnsi" w:eastAsia="Times New Roman" w:hAnsiTheme="majorHAnsi" w:cs="Courier New"/>
@@ -1825,18 +1337,7 @@
           <w:sz w:val="18"/>
           <w:szCs w:val="18"/>
         </w:rPr>
-        <w:t>export</w:t>
-      </w:r>
-      <w:proofErr w:type="spellEnd"/>
-      <w:r>
-        <w:rPr>
-          <w:rFonts w:asciiTheme="majorHAnsi" w:eastAsia="Times New Roman" w:hAnsiTheme="majorHAnsi" w:cs="Courier New"/>
-          <w:color w:val="auto"/>
-          <w:kern w:val="0"/>
-          <w:sz w:val="18"/>
-          <w:szCs w:val="18"/>
-        </w:rPr>
-        <w:t xml:space="preserve"> HADOOP_COMMON_HOME=$HADOOP_INSTALL</w:t>
+        <w:t>export HADOOP_COMMON_HOME=$HADOOP_INSTALL</w:t>
       </w:r>
     </w:p>
     <w:p>
@@ -1873,7 +1374,6 @@
           <w:szCs w:val="18"/>
         </w:rPr>
       </w:pPr>
-      <w:proofErr w:type="spellStart"/>
       <w:r>
         <w:rPr>
           <w:rFonts w:asciiTheme="majorHAnsi" w:eastAsia="Times New Roman" w:hAnsiTheme="majorHAnsi" w:cs="Courier New"/>
@@ -1882,18 +1382,7 @@
           <w:sz w:val="18"/>
           <w:szCs w:val="18"/>
         </w:rPr>
-        <w:t>export</w:t>
-      </w:r>
-      <w:proofErr w:type="spellEnd"/>
-      <w:r>
-        <w:rPr>
-          <w:rFonts w:asciiTheme="majorHAnsi" w:eastAsia="Times New Roman" w:hAnsiTheme="majorHAnsi" w:cs="Courier New"/>
-          <w:color w:val="auto"/>
-          <w:kern w:val="0"/>
-          <w:sz w:val="18"/>
-          <w:szCs w:val="18"/>
-        </w:rPr>
-        <w:t xml:space="preserve"> HADOOP_HDFS_HOME=$HADOOP_INSTALL</w:t>
+        <w:t>export HADOOP_HDFS_HOME=$HADOOP_INSTALL</w:t>
       </w:r>
     </w:p>
     <w:p>
@@ -1930,7 +1419,6 @@
           <w:szCs w:val="18"/>
         </w:rPr>
       </w:pPr>
-      <w:proofErr w:type="spellStart"/>
       <w:r>
         <w:rPr>
           <w:rFonts w:asciiTheme="majorHAnsi" w:eastAsia="Times New Roman" w:hAnsiTheme="majorHAnsi" w:cs="Courier New"/>
@@ -1939,18 +1427,7 @@
           <w:sz w:val="18"/>
           <w:szCs w:val="18"/>
         </w:rPr>
-        <w:t>export</w:t>
-      </w:r>
-      <w:proofErr w:type="spellEnd"/>
-      <w:r>
-        <w:rPr>
-          <w:rFonts w:asciiTheme="majorHAnsi" w:eastAsia="Times New Roman" w:hAnsiTheme="majorHAnsi" w:cs="Courier New"/>
-          <w:color w:val="auto"/>
-          <w:kern w:val="0"/>
-          <w:sz w:val="18"/>
-          <w:szCs w:val="18"/>
-        </w:rPr>
-        <w:t xml:space="preserve"> YARN_HOME=$HADOOP_INSTALL</w:t>
+        <w:t>export YARN_HOME=$HADOOP_INSTALL</w:t>
       </w:r>
     </w:p>
     <w:p>
@@ -1987,7 +1464,6 @@
           <w:szCs w:val="18"/>
         </w:rPr>
       </w:pPr>
-      <w:proofErr w:type="spellStart"/>
       <w:r>
         <w:rPr>
           <w:rFonts w:asciiTheme="majorHAnsi" w:eastAsia="Times New Roman" w:hAnsiTheme="majorHAnsi" w:cs="Courier New"/>
@@ -1996,40 +1472,7 @@
           <w:sz w:val="18"/>
           <w:szCs w:val="18"/>
         </w:rPr>
-        <w:t>export</w:t>
-      </w:r>
-      <w:proofErr w:type="spellEnd"/>
-      <w:r>
-        <w:rPr>
-          <w:rFonts w:asciiTheme="majorHAnsi" w:eastAsia="Times New Roman" w:hAnsiTheme="majorHAnsi" w:cs="Courier New"/>
-          <w:color w:val="auto"/>
-          <w:kern w:val="0"/>
-          <w:sz w:val="18"/>
-          <w:szCs w:val="18"/>
-        </w:rPr>
-        <w:t xml:space="preserve"> HADOOP_COMMON_LIB_NATIVE_DIR=$HADOOP_INSTALL/</w:t>
-      </w:r>
-      <w:proofErr w:type="spellStart"/>
-      <w:r>
-        <w:rPr>
-          <w:rFonts w:asciiTheme="majorHAnsi" w:eastAsia="Times New Roman" w:hAnsiTheme="majorHAnsi" w:cs="Courier New"/>
-          <w:color w:val="auto"/>
-          <w:kern w:val="0"/>
-          <w:sz w:val="18"/>
-          <w:szCs w:val="18"/>
-        </w:rPr>
-        <w:t>lib</w:t>
-      </w:r>
-      <w:proofErr w:type="spellEnd"/>
-      <w:r>
-        <w:rPr>
-          <w:rFonts w:asciiTheme="majorHAnsi" w:eastAsia="Times New Roman" w:hAnsiTheme="majorHAnsi" w:cs="Courier New"/>
-          <w:color w:val="auto"/>
-          <w:kern w:val="0"/>
-          <w:sz w:val="18"/>
-          <w:szCs w:val="18"/>
-        </w:rPr>
-        <w:t>/native</w:t>
+        <w:t>export HADOOP_COMMON_LIB_NATIVE_DIR=$HADOOP_INSTALL/lib/native</w:t>
       </w:r>
     </w:p>
     <w:p>
@@ -2066,7 +1509,6 @@
           <w:szCs w:val="18"/>
         </w:rPr>
       </w:pPr>
-      <w:proofErr w:type="spellStart"/>
       <w:r>
         <w:rPr>
           <w:rFonts w:asciiTheme="majorHAnsi" w:eastAsia="Times New Roman" w:hAnsiTheme="majorHAnsi" w:cs="Courier New"/>
@@ -2075,64 +1517,7 @@
           <w:sz w:val="18"/>
           <w:szCs w:val="18"/>
         </w:rPr>
-        <w:t>export</w:t>
-      </w:r>
-      <w:proofErr w:type="spellEnd"/>
-      <w:r>
-        <w:rPr>
-          <w:rFonts w:asciiTheme="majorHAnsi" w:eastAsia="Times New Roman" w:hAnsiTheme="majorHAnsi" w:cs="Courier New"/>
-          <w:color w:val="auto"/>
-          <w:kern w:val="0"/>
-          <w:sz w:val="18"/>
-          <w:szCs w:val="18"/>
-        </w:rPr>
-        <w:t xml:space="preserve"> HADOOP_OPTS="-</w:t>
-      </w:r>
-      <w:proofErr w:type="spellStart"/>
-      <w:proofErr w:type="gramStart"/>
-      <w:r>
-        <w:rPr>
-          <w:rFonts w:asciiTheme="majorHAnsi" w:eastAsia="Times New Roman" w:hAnsiTheme="majorHAnsi" w:cs="Courier New"/>
-          <w:color w:val="auto"/>
-          <w:kern w:val="0"/>
-          <w:sz w:val="18"/>
-          <w:szCs w:val="18"/>
-        </w:rPr>
-        <w:t>Djava.library.path</w:t>
-      </w:r>
-      <w:proofErr w:type="spellEnd"/>
-      <w:proofErr w:type="gramEnd"/>
-      <w:r>
-        <w:rPr>
-          <w:rFonts w:asciiTheme="majorHAnsi" w:eastAsia="Times New Roman" w:hAnsiTheme="majorHAnsi" w:cs="Courier New"/>
-          <w:color w:val="auto"/>
-          <w:kern w:val="0"/>
-          <w:sz w:val="18"/>
-          <w:szCs w:val="18"/>
-        </w:rPr>
-        <w:t>=$HADOOP_INSTALL/</w:t>
-      </w:r>
-      <w:proofErr w:type="spellStart"/>
-      <w:r>
-        <w:rPr>
-          <w:rFonts w:asciiTheme="majorHAnsi" w:eastAsia="Times New Roman" w:hAnsiTheme="majorHAnsi" w:cs="Courier New"/>
-          <w:color w:val="auto"/>
-          <w:kern w:val="0"/>
-          <w:sz w:val="18"/>
-          <w:szCs w:val="18"/>
-        </w:rPr>
-        <w:t>lib</w:t>
-      </w:r>
-      <w:proofErr w:type="spellEnd"/>
-      <w:r>
-        <w:rPr>
-          <w:rFonts w:asciiTheme="majorHAnsi" w:eastAsia="Times New Roman" w:hAnsiTheme="majorHAnsi" w:cs="Courier New"/>
-          <w:color w:val="auto"/>
-          <w:kern w:val="0"/>
-          <w:sz w:val="18"/>
-          <w:szCs w:val="18"/>
-        </w:rPr>
-        <w:t>"</w:t>
+        <w:t>export HADOOP_OPTS="-Djava.library.path=$HADOOP_INSTALL/lib"</w:t>
       </w:r>
     </w:p>
     <w:p>
@@ -2209,41 +1594,7 @@
           <w:szCs w:val="18"/>
         </w:rPr>
         <w:lastRenderedPageBreak/>
-        <w:t xml:space="preserve">Nachdem </w:t>
-      </w:r>
-      <w:proofErr w:type="gramStart"/>
-      <w:r>
-        <w:rPr>
-          <w:rFonts w:asciiTheme="majorHAnsi" w:eastAsia="Times New Roman" w:hAnsiTheme="majorHAnsi" w:cs="Courier New"/>
-          <w:color w:val="auto"/>
-          <w:kern w:val="0"/>
-          <w:sz w:val="18"/>
-          <w:szCs w:val="18"/>
-        </w:rPr>
-        <w:t>die .</w:t>
-      </w:r>
-      <w:proofErr w:type="spellStart"/>
-      <w:r>
-        <w:rPr>
-          <w:rFonts w:asciiTheme="majorHAnsi" w:eastAsia="Times New Roman" w:hAnsiTheme="majorHAnsi" w:cs="Courier New"/>
-          <w:color w:val="auto"/>
-          <w:kern w:val="0"/>
-          <w:sz w:val="18"/>
-          <w:szCs w:val="18"/>
-        </w:rPr>
-        <w:t>bashrc</w:t>
-      </w:r>
-      <w:proofErr w:type="spellEnd"/>
-      <w:proofErr w:type="gramEnd"/>
-      <w:r>
-        <w:rPr>
-          <w:rFonts w:asciiTheme="majorHAnsi" w:eastAsia="Times New Roman" w:hAnsiTheme="majorHAnsi" w:cs="Courier New"/>
-          <w:color w:val="auto"/>
-          <w:kern w:val="0"/>
-          <w:sz w:val="18"/>
-          <w:szCs w:val="18"/>
-        </w:rPr>
-        <w:t xml:space="preserve"> gespeichert wurde muss folgender Befehl ausgeführt werden, damit das System die neu erstellten Systemvariablen berücksichtigt:</w:t>
+        <w:t>Nachdem die .bashrc gespeichert wurde muss folgender Befehl ausgeführt werden, damit das System die neu erstellten Systemvariablen berücksichtigt:</w:t>
       </w:r>
     </w:p>
     <w:p>
@@ -2273,7 +1624,6 @@
         </w:tabs>
         <w:spacing w:before="0" w:after="0"/>
       </w:pPr>
-      <w:proofErr w:type="spellStart"/>
       <w:r>
         <w:rPr>
           <w:rFonts w:asciiTheme="majorHAnsi" w:eastAsia="Times New Roman" w:hAnsiTheme="majorHAnsi" w:cs="Courier New"/>
@@ -2282,43 +1632,8 @@
           <w:sz w:val="18"/>
           <w:szCs w:val="18"/>
         </w:rPr>
-        <w:t>source</w:t>
-      </w:r>
-      <w:proofErr w:type="spellEnd"/>
-      <w:r>
-        <w:rPr>
-          <w:rFonts w:asciiTheme="majorHAnsi" w:eastAsia="Times New Roman" w:hAnsiTheme="majorHAnsi" w:cs="Courier New"/>
-          <w:color w:val="auto"/>
-          <w:kern w:val="0"/>
-          <w:sz w:val="18"/>
-          <w:szCs w:val="18"/>
-        </w:rPr>
-        <w:t xml:space="preserve"> ~</w:t>
-      </w:r>
-      <w:proofErr w:type="gramStart"/>
-      <w:r>
-        <w:rPr>
-          <w:rFonts w:asciiTheme="majorHAnsi" w:eastAsia="Times New Roman" w:hAnsiTheme="majorHAnsi" w:cs="Courier New"/>
-          <w:color w:val="auto"/>
-          <w:kern w:val="0"/>
-          <w:sz w:val="18"/>
-          <w:szCs w:val="18"/>
-        </w:rPr>
-        <w:t>/.</w:t>
-      </w:r>
-      <w:proofErr w:type="spellStart"/>
-      <w:r>
-        <w:rPr>
-          <w:rFonts w:asciiTheme="majorHAnsi" w:eastAsia="Times New Roman" w:hAnsiTheme="majorHAnsi" w:cs="Courier New"/>
-          <w:color w:val="auto"/>
-          <w:kern w:val="0"/>
-          <w:sz w:val="18"/>
-          <w:szCs w:val="18"/>
-        </w:rPr>
-        <w:t>bashrc</w:t>
-      </w:r>
-      <w:proofErr w:type="spellEnd"/>
-      <w:proofErr w:type="gramEnd"/>
+        <w:t>source ~/.bashrc</w:t>
+      </w:r>
     </w:p>
     <w:p>
       <w:pPr>
@@ -2378,21 +1693,8 @@
         </w:tabs>
         <w:spacing w:before="0" w:after="0"/>
       </w:pPr>
-      <w:proofErr w:type="spellStart"/>
-      <w:r>
-        <w:t>sudo</w:t>
-      </w:r>
-      <w:proofErr w:type="spellEnd"/>
-      <w:r>
-        <w:t xml:space="preserve"> </w:t>
-      </w:r>
-      <w:proofErr w:type="spellStart"/>
-      <w:r>
-        <w:t>nano</w:t>
-      </w:r>
-      <w:proofErr w:type="spellEnd"/>
-      <w:r>
-        <w:t xml:space="preserve"> usr/local/hadoop/etc/hadoop/hadoop-env.sh</w:t>
+      <w:r>
+        <w:t>sudo nano usr/local/hadoop/etc/hadoop/hadoop-env.sh</w:t>
       </w:r>
     </w:p>
     <w:p>
@@ -2423,15 +1725,7 @@
         <w:spacing w:before="0" w:after="0"/>
       </w:pPr>
       <w:r>
-        <w:t xml:space="preserve">Hier ändern wir nun das </w:t>
-      </w:r>
-      <w:proofErr w:type="spellStart"/>
-      <w:r>
-        <w:t>export</w:t>
-      </w:r>
-      <w:proofErr w:type="spellEnd"/>
-      <w:r>
-        <w:t xml:space="preserve"> JAVA_HOME:</w:t>
+        <w:t>Hier ändern wir nun das export JAVA_HOME:</w:t>
       </w:r>
       <w:r>
         <w:rPr>
@@ -2541,64 +1835,8 @@
         </w:tabs>
         <w:spacing w:before="0" w:after="0"/>
       </w:pPr>
-      <w:proofErr w:type="spellStart"/>
-      <w:r>
-        <w:t>sudo</w:t>
-      </w:r>
-      <w:proofErr w:type="spellEnd"/>
-      <w:r>
-        <w:t xml:space="preserve"> </w:t>
-      </w:r>
-      <w:proofErr w:type="spellStart"/>
-      <w:r>
-        <w:t>nano</w:t>
-      </w:r>
-      <w:proofErr w:type="spellEnd"/>
-      <w:r>
-        <w:t xml:space="preserve"> </w:t>
-      </w:r>
-      <w:proofErr w:type="spellStart"/>
-      <w:r>
-        <w:t>usr</w:t>
-      </w:r>
-      <w:proofErr w:type="spellEnd"/>
-      <w:r>
-        <w:t>/</w:t>
-      </w:r>
-      <w:proofErr w:type="spellStart"/>
-      <w:r>
-        <w:t>local</w:t>
-      </w:r>
-      <w:proofErr w:type="spellEnd"/>
-      <w:r>
-        <w:t>/</w:t>
-      </w:r>
-      <w:proofErr w:type="spellStart"/>
-      <w:r>
-        <w:t>hadoop</w:t>
-      </w:r>
-      <w:proofErr w:type="spellEnd"/>
-      <w:r>
-        <w:t>/</w:t>
-      </w:r>
-      <w:proofErr w:type="spellStart"/>
-      <w:r>
-        <w:t>etc</w:t>
-      </w:r>
-      <w:proofErr w:type="spellEnd"/>
-      <w:r>
-        <w:t>/</w:t>
-      </w:r>
-      <w:proofErr w:type="spellStart"/>
-      <w:r>
-        <w:t>hadoop</w:t>
-      </w:r>
-      <w:proofErr w:type="spellEnd"/>
-      <w:r>
-        <w:t>/</w:t>
-      </w:r>
-      <w:r>
-        <w:t>core-site.xml</w:t>
+      <w:r>
+        <w:t>sudo nano usr/local/hadoop/etc/hadoop/core-site.xml</w:t>
       </w:r>
     </w:p>
     <w:p>
@@ -2745,48 +1983,8 @@
         </w:rPr>
         <w:t xml:space="preserve">sudo nano </w:t>
       </w:r>
-      <w:proofErr w:type="spellStart"/>
-      <w:r>
-        <w:t>usr</w:t>
-      </w:r>
-      <w:proofErr w:type="spellEnd"/>
-      <w:r>
-        <w:t>/</w:t>
-      </w:r>
-      <w:proofErr w:type="spellStart"/>
-      <w:r>
-        <w:t>local</w:t>
-      </w:r>
-      <w:proofErr w:type="spellEnd"/>
-      <w:r>
-        <w:t>/</w:t>
-      </w:r>
-      <w:proofErr w:type="spellStart"/>
-      <w:r>
-        <w:t>hadoop</w:t>
-      </w:r>
-      <w:proofErr w:type="spellEnd"/>
-      <w:r>
-        <w:t>/</w:t>
-      </w:r>
-      <w:proofErr w:type="spellStart"/>
-      <w:r>
-        <w:t>etc</w:t>
-      </w:r>
-      <w:proofErr w:type="spellEnd"/>
-      <w:r>
-        <w:t>/</w:t>
-      </w:r>
-      <w:proofErr w:type="spellStart"/>
-      <w:r>
-        <w:t>hadoop</w:t>
-      </w:r>
-      <w:proofErr w:type="spellEnd"/>
-      <w:r>
-        <w:t>/</w:t>
-      </w:r>
-      <w:r>
-        <w:t>yarn-site.xml</w:t>
+      <w:r>
+        <w:t>usr/local/hadoop/etc/hadoop/yarn-site.xml</w:t>
       </w:r>
     </w:p>
     <w:p>
@@ -2912,7 +2110,6 @@
           <w:rFonts w:asciiTheme="majorHAnsi" w:hAnsiTheme="majorHAnsi"/>
         </w:rPr>
       </w:pPr>
-      <w:proofErr w:type="spellStart"/>
       <w:r>
         <w:rPr>
           <w:rStyle w:val="HTMLCode"/>
@@ -2925,340 +2122,38 @@
           <w:rStyle w:val="HTMLCode"/>
           <w:rFonts w:asciiTheme="majorHAnsi" w:hAnsiTheme="majorHAnsi"/>
         </w:rPr>
-        <w:t>udo</w:t>
-      </w:r>
-      <w:proofErr w:type="spellEnd"/>
+        <w:t>udo cp /usr/local/hadoop/etc/hadoop/mapred-site.xml.template /usr/local/hadoop/etc/hadoop/mapred-site.xml</w:t>
+      </w:r>
+    </w:p>
+    <w:p>
+      <w:pPr>
+        <w:pStyle w:val="HTMLVorformatiert"/>
+        <w:numPr>
+          <w:ilvl w:val="2"/>
+          <w:numId w:val="2"/>
+        </w:numPr>
+        <w:rPr>
+          <w:rFonts w:asciiTheme="majorHAnsi" w:hAnsiTheme="majorHAnsi"/>
+        </w:rPr>
+      </w:pPr>
+      <w:r>
+        <w:rPr>
+          <w:rFonts w:asciiTheme="majorHAnsi" w:hAnsiTheme="majorHAnsi"/>
+        </w:rPr>
+        <w:t>s</w:t>
+      </w:r>
+      <w:r>
+        <w:rPr>
+          <w:rFonts w:asciiTheme="majorHAnsi" w:hAnsiTheme="majorHAnsi"/>
+        </w:rPr>
+        <w:t xml:space="preserve">udo nano </w:t>
+      </w:r>
       <w:r>
         <w:rPr>
           <w:rStyle w:val="HTMLCode"/>
           <w:rFonts w:asciiTheme="majorHAnsi" w:hAnsiTheme="majorHAnsi"/>
         </w:rPr>
-        <w:t xml:space="preserve"> </w:t>
-      </w:r>
-      <w:proofErr w:type="spellStart"/>
-      <w:r>
-        <w:rPr>
-          <w:rStyle w:val="HTMLCode"/>
-          <w:rFonts w:asciiTheme="majorHAnsi" w:hAnsiTheme="majorHAnsi"/>
-        </w:rPr>
-        <w:t>cp</w:t>
-      </w:r>
-      <w:proofErr w:type="spellEnd"/>
-      <w:r>
-        <w:rPr>
-          <w:rStyle w:val="HTMLCode"/>
-          <w:rFonts w:asciiTheme="majorHAnsi" w:hAnsiTheme="majorHAnsi"/>
-        </w:rPr>
-        <w:t xml:space="preserve"> /</w:t>
-      </w:r>
-      <w:proofErr w:type="spellStart"/>
-      <w:r>
-        <w:rPr>
-          <w:rStyle w:val="HTMLCode"/>
-          <w:rFonts w:asciiTheme="majorHAnsi" w:hAnsiTheme="majorHAnsi"/>
-        </w:rPr>
-        <w:t>usr</w:t>
-      </w:r>
-      <w:proofErr w:type="spellEnd"/>
-      <w:r>
-        <w:rPr>
-          <w:rStyle w:val="HTMLCode"/>
-          <w:rFonts w:asciiTheme="majorHAnsi" w:hAnsiTheme="majorHAnsi"/>
-        </w:rPr>
-        <w:t>/</w:t>
-      </w:r>
-      <w:proofErr w:type="spellStart"/>
-      <w:r>
-        <w:rPr>
-          <w:rStyle w:val="HTMLCode"/>
-          <w:rFonts w:asciiTheme="majorHAnsi" w:hAnsiTheme="majorHAnsi"/>
-        </w:rPr>
-        <w:t>local</w:t>
-      </w:r>
-      <w:proofErr w:type="spellEnd"/>
-      <w:r>
-        <w:rPr>
-          <w:rStyle w:val="HTMLCode"/>
-          <w:rFonts w:asciiTheme="majorHAnsi" w:hAnsiTheme="majorHAnsi"/>
-        </w:rPr>
-        <w:t>/</w:t>
-      </w:r>
-      <w:proofErr w:type="spellStart"/>
-      <w:r>
-        <w:rPr>
-          <w:rStyle w:val="HTMLCode"/>
-          <w:rFonts w:asciiTheme="majorHAnsi" w:hAnsiTheme="majorHAnsi"/>
-        </w:rPr>
-        <w:t>hadoop</w:t>
-      </w:r>
-      <w:proofErr w:type="spellEnd"/>
-      <w:r>
-        <w:rPr>
-          <w:rStyle w:val="HTMLCode"/>
-          <w:rFonts w:asciiTheme="majorHAnsi" w:hAnsiTheme="majorHAnsi"/>
-        </w:rPr>
-        <w:t>/</w:t>
-      </w:r>
-      <w:proofErr w:type="spellStart"/>
-      <w:r>
-        <w:rPr>
-          <w:rStyle w:val="HTMLCode"/>
-          <w:rFonts w:asciiTheme="majorHAnsi" w:hAnsiTheme="majorHAnsi"/>
-        </w:rPr>
-        <w:t>etc</w:t>
-      </w:r>
-      <w:proofErr w:type="spellEnd"/>
-      <w:r>
-        <w:rPr>
-          <w:rStyle w:val="HTMLCode"/>
-          <w:rFonts w:asciiTheme="majorHAnsi" w:hAnsiTheme="majorHAnsi"/>
-        </w:rPr>
-        <w:t>/</w:t>
-      </w:r>
-      <w:proofErr w:type="spellStart"/>
-      <w:r>
-        <w:rPr>
-          <w:rStyle w:val="HTMLCode"/>
-          <w:rFonts w:asciiTheme="majorHAnsi" w:hAnsiTheme="majorHAnsi"/>
-        </w:rPr>
-        <w:t>hadoop</w:t>
-      </w:r>
-      <w:proofErr w:type="spellEnd"/>
-      <w:r>
-        <w:rPr>
-          <w:rStyle w:val="HTMLCode"/>
-          <w:rFonts w:asciiTheme="majorHAnsi" w:hAnsiTheme="majorHAnsi"/>
-        </w:rPr>
-        <w:t>/</w:t>
-      </w:r>
-      <w:proofErr w:type="spellStart"/>
-      <w:r>
-        <w:rPr>
-          <w:rStyle w:val="HTMLCode"/>
-          <w:rFonts w:asciiTheme="majorHAnsi" w:hAnsiTheme="majorHAnsi"/>
-        </w:rPr>
-        <w:t>mapred-site.xml.template</w:t>
-      </w:r>
-      <w:proofErr w:type="spellEnd"/>
-      <w:r>
-        <w:rPr>
-          <w:rStyle w:val="HTMLCode"/>
-          <w:rFonts w:asciiTheme="majorHAnsi" w:hAnsiTheme="majorHAnsi"/>
-        </w:rPr>
-        <w:t xml:space="preserve"> /</w:t>
-      </w:r>
-      <w:proofErr w:type="spellStart"/>
-      <w:r>
-        <w:rPr>
-          <w:rStyle w:val="HTMLCode"/>
-          <w:rFonts w:asciiTheme="majorHAnsi" w:hAnsiTheme="majorHAnsi"/>
-        </w:rPr>
-        <w:t>usr</w:t>
-      </w:r>
-      <w:proofErr w:type="spellEnd"/>
-      <w:r>
-        <w:rPr>
-          <w:rStyle w:val="HTMLCode"/>
-          <w:rFonts w:asciiTheme="majorHAnsi" w:hAnsiTheme="majorHAnsi"/>
-        </w:rPr>
-        <w:t>/</w:t>
-      </w:r>
-      <w:proofErr w:type="spellStart"/>
-      <w:r>
-        <w:rPr>
-          <w:rStyle w:val="HTMLCode"/>
-          <w:rFonts w:asciiTheme="majorHAnsi" w:hAnsiTheme="majorHAnsi"/>
-        </w:rPr>
-        <w:t>local</w:t>
-      </w:r>
-      <w:proofErr w:type="spellEnd"/>
-      <w:r>
-        <w:rPr>
-          <w:rStyle w:val="HTMLCode"/>
-          <w:rFonts w:asciiTheme="majorHAnsi" w:hAnsiTheme="majorHAnsi"/>
-        </w:rPr>
-        <w:t>/</w:t>
-      </w:r>
-      <w:proofErr w:type="spellStart"/>
-      <w:r>
-        <w:rPr>
-          <w:rStyle w:val="HTMLCode"/>
-          <w:rFonts w:asciiTheme="majorHAnsi" w:hAnsiTheme="majorHAnsi"/>
-        </w:rPr>
-        <w:t>hadoop</w:t>
-      </w:r>
-      <w:proofErr w:type="spellEnd"/>
-      <w:r>
-        <w:rPr>
-          <w:rStyle w:val="HTMLCode"/>
-          <w:rFonts w:asciiTheme="majorHAnsi" w:hAnsiTheme="majorHAnsi"/>
-        </w:rPr>
-        <w:t>/</w:t>
-      </w:r>
-      <w:proofErr w:type="spellStart"/>
-      <w:r>
-        <w:rPr>
-          <w:rStyle w:val="HTMLCode"/>
-          <w:rFonts w:asciiTheme="majorHAnsi" w:hAnsiTheme="majorHAnsi"/>
-        </w:rPr>
-        <w:t>etc</w:t>
-      </w:r>
-      <w:proofErr w:type="spellEnd"/>
-      <w:r>
-        <w:rPr>
-          <w:rStyle w:val="HTMLCode"/>
-          <w:rFonts w:asciiTheme="majorHAnsi" w:hAnsiTheme="majorHAnsi"/>
-        </w:rPr>
-        <w:t>/</w:t>
-      </w:r>
-      <w:proofErr w:type="spellStart"/>
-      <w:r>
-        <w:rPr>
-          <w:rStyle w:val="HTMLCode"/>
-          <w:rFonts w:asciiTheme="majorHAnsi" w:hAnsiTheme="majorHAnsi"/>
-        </w:rPr>
-        <w:t>hadoop</w:t>
-      </w:r>
-      <w:proofErr w:type="spellEnd"/>
-      <w:r>
-        <w:rPr>
-          <w:rStyle w:val="HTMLCode"/>
-          <w:rFonts w:asciiTheme="majorHAnsi" w:hAnsiTheme="majorHAnsi"/>
-        </w:rPr>
-        <w:t>/mapred-site.xml</w:t>
-      </w:r>
-    </w:p>
-    <w:p>
-      <w:pPr>
-        <w:pStyle w:val="HTMLVorformatiert"/>
-        <w:numPr>
-          <w:ilvl w:val="2"/>
-          <w:numId w:val="2"/>
-        </w:numPr>
-        <w:rPr>
-          <w:rFonts w:asciiTheme="majorHAnsi" w:hAnsiTheme="majorHAnsi"/>
-        </w:rPr>
-      </w:pPr>
-      <w:proofErr w:type="spellStart"/>
-      <w:r>
-        <w:rPr>
-          <w:rFonts w:asciiTheme="majorHAnsi" w:hAnsiTheme="majorHAnsi"/>
-        </w:rPr>
-        <w:t>s</w:t>
-      </w:r>
-      <w:r>
-        <w:rPr>
-          <w:rFonts w:asciiTheme="majorHAnsi" w:hAnsiTheme="majorHAnsi"/>
-        </w:rPr>
-        <w:t>udo</w:t>
-      </w:r>
-      <w:proofErr w:type="spellEnd"/>
-      <w:r>
-        <w:rPr>
-          <w:rFonts w:asciiTheme="majorHAnsi" w:hAnsiTheme="majorHAnsi"/>
-        </w:rPr>
-        <w:t xml:space="preserve"> </w:t>
-      </w:r>
-      <w:proofErr w:type="spellStart"/>
-      <w:r>
-        <w:rPr>
-          <w:rFonts w:asciiTheme="majorHAnsi" w:hAnsiTheme="majorHAnsi"/>
-        </w:rPr>
-        <w:t>nano</w:t>
-      </w:r>
-      <w:proofErr w:type="spellEnd"/>
-      <w:r>
-        <w:rPr>
-          <w:rFonts w:asciiTheme="majorHAnsi" w:hAnsiTheme="majorHAnsi"/>
-        </w:rPr>
-        <w:t xml:space="preserve"> </w:t>
-      </w:r>
-      <w:r>
-        <w:rPr>
-          <w:rStyle w:val="HTMLCode"/>
-          <w:rFonts w:asciiTheme="majorHAnsi" w:hAnsiTheme="majorHAnsi"/>
-        </w:rPr>
-        <w:t>/</w:t>
-      </w:r>
-      <w:proofErr w:type="spellStart"/>
-      <w:r>
-        <w:rPr>
-          <w:rStyle w:val="HTMLCode"/>
-          <w:rFonts w:asciiTheme="majorHAnsi" w:hAnsiTheme="majorHAnsi"/>
-        </w:rPr>
-        <w:t>usr</w:t>
-      </w:r>
-      <w:proofErr w:type="spellEnd"/>
-      <w:r>
-        <w:rPr>
-          <w:rStyle w:val="HTMLCode"/>
-          <w:rFonts w:asciiTheme="majorHAnsi" w:hAnsiTheme="majorHAnsi"/>
-        </w:rPr>
-        <w:t>/</w:t>
-      </w:r>
-      <w:proofErr w:type="spellStart"/>
-      <w:r>
-        <w:rPr>
-          <w:rStyle w:val="HTMLCode"/>
-          <w:rFonts w:asciiTheme="majorHAnsi" w:hAnsiTheme="majorHAnsi"/>
-        </w:rPr>
-        <w:t>local</w:t>
-      </w:r>
-      <w:proofErr w:type="spellEnd"/>
-      <w:r>
-        <w:rPr>
-          <w:rStyle w:val="HTMLCode"/>
-          <w:rFonts w:asciiTheme="majorHAnsi" w:hAnsiTheme="majorHAnsi"/>
-        </w:rPr>
-        <w:t>/</w:t>
-      </w:r>
-      <w:proofErr w:type="spellStart"/>
-      <w:r>
-        <w:rPr>
-          <w:rStyle w:val="HTMLCode"/>
-          <w:rFonts w:asciiTheme="majorHAnsi" w:hAnsiTheme="majorHAnsi"/>
-        </w:rPr>
-        <w:t>hadoop</w:t>
-      </w:r>
-      <w:proofErr w:type="spellEnd"/>
-      <w:r>
-        <w:rPr>
-          <w:rStyle w:val="HTMLCode"/>
-          <w:rFonts w:asciiTheme="majorHAnsi" w:hAnsiTheme="majorHAnsi"/>
-        </w:rPr>
-        <w:t>/</w:t>
-      </w:r>
-      <w:proofErr w:type="spellStart"/>
-      <w:r>
-        <w:rPr>
-          <w:rStyle w:val="HTMLCode"/>
-          <w:rFonts w:asciiTheme="majorHAnsi" w:hAnsiTheme="majorHAnsi"/>
-        </w:rPr>
-        <w:t>etc</w:t>
-      </w:r>
-      <w:proofErr w:type="spellEnd"/>
-      <w:r>
-        <w:rPr>
-          <w:rStyle w:val="HTMLCode"/>
-          <w:rFonts w:asciiTheme="majorHAnsi" w:hAnsiTheme="majorHAnsi"/>
-        </w:rPr>
-        <w:t>/</w:t>
-      </w:r>
-      <w:proofErr w:type="spellStart"/>
-      <w:r>
-        <w:rPr>
-          <w:rStyle w:val="HTMLCode"/>
-          <w:rFonts w:asciiTheme="majorHAnsi" w:hAnsiTheme="majorHAnsi"/>
-        </w:rPr>
-        <w:t>hadoop</w:t>
-      </w:r>
-      <w:proofErr w:type="spellEnd"/>
-      <w:r>
-        <w:rPr>
-          <w:rStyle w:val="HTMLCode"/>
-          <w:rFonts w:asciiTheme="majorHAnsi" w:hAnsiTheme="majorHAnsi"/>
-        </w:rPr>
-        <w:t>/mapred-site.xml</w:t>
+        <w:t>/usr/local/hadoop/etc/hadoop/mapred-site.xml</w:t>
       </w:r>
       <w:r>
         <w:rPr>
@@ -3336,7 +2231,6 @@
           <w:rFonts w:asciiTheme="majorHAnsi" w:hAnsiTheme="majorHAnsi"/>
         </w:rPr>
       </w:pPr>
-      <w:proofErr w:type="spellStart"/>
       <w:r>
         <w:rPr>
           <w:rStyle w:val="HTMLCode"/>
@@ -3349,360 +2243,67 @@
           <w:rStyle w:val="HTMLCode"/>
           <w:rFonts w:asciiTheme="majorHAnsi" w:hAnsiTheme="majorHAnsi"/>
         </w:rPr>
-        <w:t>udo</w:t>
-      </w:r>
-      <w:proofErr w:type="spellEnd"/>
-      <w:r>
+        <w:t>udo mkdir -p /usr/local/hadoop_store/hdfs/namenode</w:t>
+      </w:r>
+    </w:p>
+    <w:p>
+      <w:pPr>
+        <w:pStyle w:val="HTMLVorformatiert"/>
+        <w:numPr>
+          <w:ilvl w:val="2"/>
+          <w:numId w:val="2"/>
+        </w:numPr>
         <w:rPr>
           <w:rStyle w:val="HTMLCode"/>
           <w:rFonts w:asciiTheme="majorHAnsi" w:hAnsiTheme="majorHAnsi"/>
         </w:rPr>
-        <w:t xml:space="preserve"> </w:t>
-      </w:r>
-      <w:proofErr w:type="spellStart"/>
+      </w:pPr>
       <w:r>
         <w:rPr>
           <w:rStyle w:val="HTMLCode"/>
           <w:rFonts w:asciiTheme="majorHAnsi" w:hAnsiTheme="majorHAnsi"/>
         </w:rPr>
-        <w:t>mkdir</w:t>
-      </w:r>
-      <w:proofErr w:type="spellEnd"/>
+        <w:t>s</w:t>
+      </w:r>
       <w:r>
         <w:rPr>
           <w:rStyle w:val="HTMLCode"/>
           <w:rFonts w:asciiTheme="majorHAnsi" w:hAnsiTheme="majorHAnsi"/>
         </w:rPr>
-        <w:t xml:space="preserve"> -p /</w:t>
-      </w:r>
-      <w:proofErr w:type="spellStart"/>
+        <w:t>udo mkdir -p /usr/</w:t>
+      </w:r>
       <w:r>
         <w:rPr>
           <w:rStyle w:val="HTMLCode"/>
           <w:rFonts w:asciiTheme="majorHAnsi" w:hAnsiTheme="majorHAnsi"/>
         </w:rPr>
-        <w:t>usr</w:t>
-      </w:r>
-      <w:proofErr w:type="spellEnd"/>
+        <w:t>local/hadoop_store/hdfs/datanode</w:t>
+      </w:r>
+    </w:p>
+    <w:p>
+      <w:pPr>
+        <w:pStyle w:val="HTMLVorformatiert"/>
+        <w:numPr>
+          <w:ilvl w:val="2"/>
+          <w:numId w:val="2"/>
+        </w:numPr>
+        <w:rPr>
+          <w:rFonts w:asciiTheme="majorHAnsi" w:hAnsiTheme="majorHAnsi"/>
+        </w:rPr>
+      </w:pPr>
       <w:r>
         <w:rPr>
           <w:rStyle w:val="HTMLCode"/>
           <w:rFonts w:asciiTheme="majorHAnsi" w:hAnsiTheme="majorHAnsi"/>
         </w:rPr>
-        <w:t>/</w:t>
-      </w:r>
-      <w:proofErr w:type="spellStart"/>
+        <w:t>s</w:t>
+      </w:r>
       <w:r>
         <w:rPr>
           <w:rStyle w:val="HTMLCode"/>
           <w:rFonts w:asciiTheme="majorHAnsi" w:hAnsiTheme="majorHAnsi"/>
         </w:rPr>
-        <w:t>local</w:t>
-      </w:r>
-      <w:proofErr w:type="spellEnd"/>
-      <w:r>
-        <w:rPr>
-          <w:rStyle w:val="HTMLCode"/>
-          <w:rFonts w:asciiTheme="majorHAnsi" w:hAnsiTheme="majorHAnsi"/>
-        </w:rPr>
-        <w:t>/</w:t>
-      </w:r>
-      <w:proofErr w:type="spellStart"/>
-      <w:r>
-        <w:rPr>
-          <w:rStyle w:val="HTMLCode"/>
-          <w:rFonts w:asciiTheme="majorHAnsi" w:hAnsiTheme="majorHAnsi"/>
-        </w:rPr>
-        <w:t>hadoop_store</w:t>
-      </w:r>
-      <w:proofErr w:type="spellEnd"/>
-      <w:r>
-        <w:rPr>
-          <w:rStyle w:val="HTMLCode"/>
-          <w:rFonts w:asciiTheme="majorHAnsi" w:hAnsiTheme="majorHAnsi"/>
-        </w:rPr>
-        <w:t>/</w:t>
-      </w:r>
-      <w:proofErr w:type="spellStart"/>
-      <w:r>
-        <w:rPr>
-          <w:rStyle w:val="HTMLCode"/>
-          <w:rFonts w:asciiTheme="majorHAnsi" w:hAnsiTheme="majorHAnsi"/>
-        </w:rPr>
-        <w:t>hdfs</w:t>
-      </w:r>
-      <w:proofErr w:type="spellEnd"/>
-      <w:r>
-        <w:rPr>
-          <w:rStyle w:val="HTMLCode"/>
-          <w:rFonts w:asciiTheme="majorHAnsi" w:hAnsiTheme="majorHAnsi"/>
-        </w:rPr>
-        <w:t>/</w:t>
-      </w:r>
-      <w:proofErr w:type="spellStart"/>
-      <w:r>
-        <w:rPr>
-          <w:rStyle w:val="HTMLCode"/>
-          <w:rFonts w:asciiTheme="majorHAnsi" w:hAnsiTheme="majorHAnsi"/>
-        </w:rPr>
-        <w:t>namenode</w:t>
-      </w:r>
-      <w:proofErr w:type="spellEnd"/>
-    </w:p>
-    <w:p>
-      <w:pPr>
-        <w:pStyle w:val="HTMLVorformatiert"/>
-        <w:numPr>
-          <w:ilvl w:val="2"/>
-          <w:numId w:val="2"/>
-        </w:numPr>
-        <w:rPr>
-          <w:rStyle w:val="HTMLCode"/>
-          <w:rFonts w:asciiTheme="majorHAnsi" w:hAnsiTheme="majorHAnsi"/>
-        </w:rPr>
-      </w:pPr>
-      <w:proofErr w:type="spellStart"/>
-      <w:r>
-        <w:rPr>
-          <w:rStyle w:val="HTMLCode"/>
-          <w:rFonts w:asciiTheme="majorHAnsi" w:hAnsiTheme="majorHAnsi"/>
-        </w:rPr>
-        <w:t>s</w:t>
-      </w:r>
-      <w:r>
-        <w:rPr>
-          <w:rStyle w:val="HTMLCode"/>
-          <w:rFonts w:asciiTheme="majorHAnsi" w:hAnsiTheme="majorHAnsi"/>
-        </w:rPr>
-        <w:t>udo</w:t>
-      </w:r>
-      <w:proofErr w:type="spellEnd"/>
-      <w:r>
-        <w:rPr>
-          <w:rStyle w:val="HTMLCode"/>
-          <w:rFonts w:asciiTheme="majorHAnsi" w:hAnsiTheme="majorHAnsi"/>
-        </w:rPr>
-        <w:t xml:space="preserve"> </w:t>
-      </w:r>
-      <w:proofErr w:type="spellStart"/>
-      <w:r>
-        <w:rPr>
-          <w:rStyle w:val="HTMLCode"/>
-          <w:rFonts w:asciiTheme="majorHAnsi" w:hAnsiTheme="majorHAnsi"/>
-        </w:rPr>
-        <w:t>mkdir</w:t>
-      </w:r>
-      <w:proofErr w:type="spellEnd"/>
-      <w:r>
-        <w:rPr>
-          <w:rStyle w:val="HTMLCode"/>
-          <w:rFonts w:asciiTheme="majorHAnsi" w:hAnsiTheme="majorHAnsi"/>
-        </w:rPr>
-        <w:t xml:space="preserve"> -p /</w:t>
-      </w:r>
-      <w:proofErr w:type="spellStart"/>
-      <w:r>
-        <w:rPr>
-          <w:rStyle w:val="HTMLCode"/>
-          <w:rFonts w:asciiTheme="majorHAnsi" w:hAnsiTheme="majorHAnsi"/>
-        </w:rPr>
-        <w:t>usr</w:t>
-      </w:r>
-      <w:proofErr w:type="spellEnd"/>
-      <w:r>
-        <w:rPr>
-          <w:rStyle w:val="HTMLCode"/>
-          <w:rFonts w:asciiTheme="majorHAnsi" w:hAnsiTheme="majorHAnsi"/>
-        </w:rPr>
-        <w:t>/</w:t>
-      </w:r>
-      <w:proofErr w:type="spellStart"/>
-      <w:r>
-        <w:rPr>
-          <w:rStyle w:val="HTMLCode"/>
-          <w:rFonts w:asciiTheme="majorHAnsi" w:hAnsiTheme="majorHAnsi"/>
-        </w:rPr>
-        <w:t>local</w:t>
-      </w:r>
-      <w:proofErr w:type="spellEnd"/>
-      <w:r>
-        <w:rPr>
-          <w:rStyle w:val="HTMLCode"/>
-          <w:rFonts w:asciiTheme="majorHAnsi" w:hAnsiTheme="majorHAnsi"/>
-        </w:rPr>
-        <w:t>/</w:t>
-      </w:r>
-      <w:proofErr w:type="spellStart"/>
-      <w:r>
-        <w:rPr>
-          <w:rStyle w:val="HTMLCode"/>
-          <w:rFonts w:asciiTheme="majorHAnsi" w:hAnsiTheme="majorHAnsi"/>
-        </w:rPr>
-        <w:t>hadoop_store</w:t>
-      </w:r>
-      <w:proofErr w:type="spellEnd"/>
-      <w:r>
-        <w:rPr>
-          <w:rStyle w:val="HTMLCode"/>
-          <w:rFonts w:asciiTheme="majorHAnsi" w:hAnsiTheme="majorHAnsi"/>
-        </w:rPr>
-        <w:t>/</w:t>
-      </w:r>
-      <w:proofErr w:type="spellStart"/>
-      <w:r>
-        <w:rPr>
-          <w:rStyle w:val="HTMLCode"/>
-          <w:rFonts w:asciiTheme="majorHAnsi" w:hAnsiTheme="majorHAnsi"/>
-        </w:rPr>
-        <w:t>hdfs</w:t>
-      </w:r>
-      <w:proofErr w:type="spellEnd"/>
-      <w:r>
-        <w:rPr>
-          <w:rStyle w:val="HTMLCode"/>
-          <w:rFonts w:asciiTheme="majorHAnsi" w:hAnsiTheme="majorHAnsi"/>
-        </w:rPr>
-        <w:t>/</w:t>
-      </w:r>
-      <w:proofErr w:type="spellStart"/>
-      <w:r>
-        <w:rPr>
-          <w:rStyle w:val="HTMLCode"/>
-          <w:rFonts w:asciiTheme="majorHAnsi" w:hAnsiTheme="majorHAnsi"/>
-        </w:rPr>
-        <w:t>datanode</w:t>
-      </w:r>
-      <w:proofErr w:type="spellEnd"/>
-    </w:p>
-    <w:p>
-      <w:pPr>
-        <w:pStyle w:val="HTMLVorformatiert"/>
-        <w:numPr>
-          <w:ilvl w:val="2"/>
-          <w:numId w:val="2"/>
-        </w:numPr>
-        <w:rPr>
-          <w:rFonts w:asciiTheme="majorHAnsi" w:hAnsiTheme="majorHAnsi"/>
-        </w:rPr>
-      </w:pPr>
-      <w:proofErr w:type="spellStart"/>
-      <w:r>
-        <w:rPr>
-          <w:rStyle w:val="HTMLCode"/>
-          <w:rFonts w:asciiTheme="majorHAnsi" w:hAnsiTheme="majorHAnsi"/>
-        </w:rPr>
-        <w:t>s</w:t>
-      </w:r>
-      <w:r>
-        <w:rPr>
-          <w:rStyle w:val="HTMLCode"/>
-          <w:rFonts w:asciiTheme="majorHAnsi" w:hAnsiTheme="majorHAnsi"/>
-        </w:rPr>
-        <w:t>udo</w:t>
-      </w:r>
-      <w:proofErr w:type="spellEnd"/>
-      <w:r>
-        <w:rPr>
-          <w:rStyle w:val="HTMLCode"/>
-          <w:rFonts w:asciiTheme="majorHAnsi" w:hAnsiTheme="majorHAnsi"/>
-        </w:rPr>
-        <w:t xml:space="preserve"> </w:t>
-      </w:r>
-      <w:proofErr w:type="spellStart"/>
-      <w:r>
-        <w:rPr>
-          <w:rStyle w:val="HTMLCode"/>
-          <w:rFonts w:asciiTheme="majorHAnsi" w:hAnsiTheme="majorHAnsi"/>
-        </w:rPr>
-        <w:t>nano</w:t>
-      </w:r>
-      <w:proofErr w:type="spellEnd"/>
-      <w:r>
-        <w:rPr>
-          <w:rStyle w:val="HTMLCode"/>
-          <w:rFonts w:asciiTheme="majorHAnsi" w:hAnsiTheme="majorHAnsi"/>
-        </w:rPr>
-        <w:t xml:space="preserve"> /</w:t>
-      </w:r>
-      <w:proofErr w:type="spellStart"/>
-      <w:r>
-        <w:rPr>
-          <w:rStyle w:val="HTMLCode"/>
-          <w:rFonts w:asciiTheme="majorHAnsi" w:hAnsiTheme="majorHAnsi"/>
-        </w:rPr>
-        <w:t>usr</w:t>
-      </w:r>
-      <w:proofErr w:type="spellEnd"/>
-      <w:r>
-        <w:rPr>
-          <w:rStyle w:val="HTMLCode"/>
-          <w:rFonts w:asciiTheme="majorHAnsi" w:hAnsiTheme="majorHAnsi"/>
-        </w:rPr>
-        <w:t>/</w:t>
-      </w:r>
-      <w:proofErr w:type="spellStart"/>
-      <w:r>
-        <w:rPr>
-          <w:rStyle w:val="HTMLCode"/>
-          <w:rFonts w:asciiTheme="majorHAnsi" w:hAnsiTheme="majorHAnsi"/>
-        </w:rPr>
-        <w:t>local</w:t>
-      </w:r>
-      <w:proofErr w:type="spellEnd"/>
-      <w:r>
-        <w:rPr>
-          <w:rStyle w:val="HTMLCode"/>
-          <w:rFonts w:asciiTheme="majorHAnsi" w:hAnsiTheme="majorHAnsi"/>
-        </w:rPr>
-        <w:t>/</w:t>
-      </w:r>
-      <w:proofErr w:type="spellStart"/>
-      <w:r>
-        <w:rPr>
-          <w:rStyle w:val="HTMLCode"/>
-          <w:rFonts w:asciiTheme="majorHAnsi" w:hAnsiTheme="majorHAnsi"/>
-        </w:rPr>
-        <w:t>hadoop</w:t>
-      </w:r>
-      <w:proofErr w:type="spellEnd"/>
-      <w:r>
-        <w:rPr>
-          <w:rStyle w:val="HTMLCode"/>
-          <w:rFonts w:asciiTheme="majorHAnsi" w:hAnsiTheme="majorHAnsi"/>
-        </w:rPr>
-        <w:t>/</w:t>
-      </w:r>
-      <w:proofErr w:type="spellStart"/>
-      <w:r>
-        <w:rPr>
-          <w:rStyle w:val="HTMLCode"/>
-          <w:rFonts w:asciiTheme="majorHAnsi" w:hAnsiTheme="majorHAnsi"/>
-        </w:rPr>
-        <w:t>etc</w:t>
-      </w:r>
-      <w:proofErr w:type="spellEnd"/>
-      <w:r>
-        <w:rPr>
-          <w:rStyle w:val="HTMLCode"/>
-          <w:rFonts w:asciiTheme="majorHAnsi" w:hAnsiTheme="majorHAnsi"/>
-        </w:rPr>
-        <w:t>/</w:t>
-      </w:r>
-      <w:proofErr w:type="spellStart"/>
-      <w:r>
-        <w:rPr>
-          <w:rStyle w:val="HTMLCode"/>
-          <w:rFonts w:asciiTheme="majorHAnsi" w:hAnsiTheme="majorHAnsi"/>
-        </w:rPr>
-        <w:t>hadoop</w:t>
-      </w:r>
-      <w:proofErr w:type="spellEnd"/>
-      <w:r>
-        <w:rPr>
-          <w:rStyle w:val="HTMLCode"/>
-          <w:rFonts w:asciiTheme="majorHAnsi" w:hAnsiTheme="majorHAnsi"/>
-        </w:rPr>
-        <w:t>/hdfs-site.xml</w:t>
+        <w:t>udo nano /usr/local/hadoop/etc/hadoop/hdfs-site.xml</w:t>
       </w:r>
       <w:r>
         <w:rPr>
@@ -3974,166 +2575,43 @@
           <w:rFonts w:asciiTheme="majorHAnsi" w:hAnsiTheme="majorHAnsi"/>
         </w:rPr>
       </w:pPr>
-      <w:proofErr w:type="spellStart"/>
       <w:r>
         <w:rPr>
           <w:rStyle w:val="HTMLCode"/>
           <w:rFonts w:asciiTheme="majorHAnsi" w:hAnsiTheme="majorHAnsi"/>
         </w:rPr>
-        <w:t>sudo</w:t>
-      </w:r>
-      <w:proofErr w:type="spellEnd"/>
-      <w:r>
+        <w:t>sudo apt-get update</w:t>
+      </w:r>
+    </w:p>
+    <w:p>
+      <w:pPr>
+        <w:pStyle w:val="HTMLVorformatiert"/>
         <w:rPr>
           <w:rStyle w:val="HTMLCode"/>
           <w:rFonts w:asciiTheme="majorHAnsi" w:hAnsiTheme="majorHAnsi"/>
         </w:rPr>
-        <w:t xml:space="preserve"> </w:t>
-      </w:r>
-      <w:proofErr w:type="spellStart"/>
+      </w:pPr>
       <w:r>
         <w:rPr>
           <w:rStyle w:val="HTMLCode"/>
           <w:rFonts w:asciiTheme="majorHAnsi" w:hAnsiTheme="majorHAnsi"/>
         </w:rPr>
-        <w:t>apt</w:t>
-      </w:r>
-      <w:proofErr w:type="spellEnd"/>
+        <w:t>sudo apt-get install openssh-server</w:t>
+      </w:r>
+    </w:p>
+    <w:p>
+      <w:pPr>
+        <w:pStyle w:val="HTMLVorformatiert"/>
+        <w:rPr>
+          <w:rFonts w:asciiTheme="majorHAnsi" w:hAnsiTheme="majorHAnsi"/>
+        </w:rPr>
+      </w:pPr>
       <w:r>
         <w:rPr>
           <w:rStyle w:val="HTMLCode"/>
           <w:rFonts w:asciiTheme="majorHAnsi" w:hAnsiTheme="majorHAnsi"/>
         </w:rPr>
-        <w:t>-get update</w:t>
-      </w:r>
-    </w:p>
-    <w:p>
-      <w:pPr>
-        <w:pStyle w:val="HTMLVorformatiert"/>
-        <w:rPr>
-          <w:rStyle w:val="HTMLCode"/>
-          <w:rFonts w:asciiTheme="majorHAnsi" w:hAnsiTheme="majorHAnsi"/>
-        </w:rPr>
-      </w:pPr>
-      <w:proofErr w:type="spellStart"/>
-      <w:r>
-        <w:rPr>
-          <w:rStyle w:val="HTMLCode"/>
-          <w:rFonts w:asciiTheme="majorHAnsi" w:hAnsiTheme="majorHAnsi"/>
-        </w:rPr>
-        <w:t>sudo</w:t>
-      </w:r>
-      <w:proofErr w:type="spellEnd"/>
-      <w:r>
-        <w:rPr>
-          <w:rStyle w:val="HTMLCode"/>
-          <w:rFonts w:asciiTheme="majorHAnsi" w:hAnsiTheme="majorHAnsi"/>
-        </w:rPr>
-        <w:t xml:space="preserve"> </w:t>
-      </w:r>
-      <w:proofErr w:type="spellStart"/>
-      <w:r>
-        <w:rPr>
-          <w:rStyle w:val="HTMLCode"/>
-          <w:rFonts w:asciiTheme="majorHAnsi" w:hAnsiTheme="majorHAnsi"/>
-        </w:rPr>
-        <w:t>apt</w:t>
-      </w:r>
-      <w:proofErr w:type="spellEnd"/>
-      <w:r>
-        <w:rPr>
-          <w:rStyle w:val="HTMLCode"/>
-          <w:rFonts w:asciiTheme="majorHAnsi" w:hAnsiTheme="majorHAnsi"/>
-        </w:rPr>
-        <w:t xml:space="preserve">-get </w:t>
-      </w:r>
-      <w:proofErr w:type="spellStart"/>
-      <w:r>
-        <w:rPr>
-          <w:rStyle w:val="HTMLCode"/>
-          <w:rFonts w:asciiTheme="majorHAnsi" w:hAnsiTheme="majorHAnsi"/>
-        </w:rPr>
-        <w:t>install</w:t>
-      </w:r>
-      <w:proofErr w:type="spellEnd"/>
-      <w:r>
-        <w:rPr>
-          <w:rStyle w:val="HTMLCode"/>
-          <w:rFonts w:asciiTheme="majorHAnsi" w:hAnsiTheme="majorHAnsi"/>
-        </w:rPr>
-        <w:t xml:space="preserve"> </w:t>
-      </w:r>
-      <w:proofErr w:type="spellStart"/>
-      <w:r>
-        <w:rPr>
-          <w:rStyle w:val="HTMLCode"/>
-          <w:rFonts w:asciiTheme="majorHAnsi" w:hAnsiTheme="majorHAnsi"/>
-        </w:rPr>
-        <w:t>openssh</w:t>
-      </w:r>
-      <w:proofErr w:type="spellEnd"/>
-      <w:r>
-        <w:rPr>
-          <w:rStyle w:val="HTMLCode"/>
-          <w:rFonts w:asciiTheme="majorHAnsi" w:hAnsiTheme="majorHAnsi"/>
-        </w:rPr>
-        <w:t>-server</w:t>
-      </w:r>
-    </w:p>
-    <w:p>
-      <w:pPr>
-        <w:pStyle w:val="HTMLVorformatiert"/>
-        <w:rPr>
-          <w:rFonts w:asciiTheme="majorHAnsi" w:hAnsiTheme="majorHAnsi"/>
-        </w:rPr>
-      </w:pPr>
-      <w:proofErr w:type="spellStart"/>
-      <w:r>
-        <w:rPr>
-          <w:rStyle w:val="HTMLCode"/>
-          <w:rFonts w:asciiTheme="majorHAnsi" w:hAnsiTheme="majorHAnsi"/>
-        </w:rPr>
-        <w:t>sudo</w:t>
-      </w:r>
-      <w:proofErr w:type="spellEnd"/>
-      <w:r>
-        <w:rPr>
-          <w:rStyle w:val="HTMLCode"/>
-          <w:rFonts w:asciiTheme="majorHAnsi" w:hAnsiTheme="majorHAnsi"/>
-        </w:rPr>
-        <w:t xml:space="preserve"> </w:t>
-      </w:r>
-      <w:proofErr w:type="spellStart"/>
-      <w:r>
-        <w:rPr>
-          <w:rStyle w:val="HTMLCode"/>
-          <w:rFonts w:asciiTheme="majorHAnsi" w:hAnsiTheme="majorHAnsi"/>
-        </w:rPr>
-        <w:t>ufw</w:t>
-      </w:r>
-      <w:proofErr w:type="spellEnd"/>
-      <w:r>
-        <w:rPr>
-          <w:rStyle w:val="HTMLCode"/>
-          <w:rFonts w:asciiTheme="majorHAnsi" w:hAnsiTheme="majorHAnsi"/>
-        </w:rPr>
-        <w:t xml:space="preserve"> </w:t>
-      </w:r>
-      <w:proofErr w:type="spellStart"/>
-      <w:r>
-        <w:rPr>
-          <w:rStyle w:val="HTMLCode"/>
-          <w:rFonts w:asciiTheme="majorHAnsi" w:hAnsiTheme="majorHAnsi"/>
-        </w:rPr>
-        <w:t>allow</w:t>
-      </w:r>
-      <w:proofErr w:type="spellEnd"/>
-      <w:r>
-        <w:rPr>
-          <w:rStyle w:val="HTMLCode"/>
-          <w:rFonts w:asciiTheme="majorHAnsi" w:hAnsiTheme="majorHAnsi"/>
-        </w:rPr>
-        <w:t xml:space="preserve"> 22</w:t>
+        <w:t>sudo ufw allow 22</w:t>
       </w:r>
     </w:p>
     <w:p>
@@ -4183,192 +2661,67 @@
           <w:rFonts w:asciiTheme="majorHAnsi" w:hAnsiTheme="majorHAnsi"/>
         </w:rPr>
       </w:pPr>
-      <w:proofErr w:type="spellStart"/>
       <w:r>
         <w:rPr>
           <w:rStyle w:val="HTMLCode"/>
           <w:rFonts w:asciiTheme="majorHAnsi" w:hAnsiTheme="majorHAnsi"/>
         </w:rPr>
-        <w:t>ssh</w:t>
-      </w:r>
-      <w:proofErr w:type="spellEnd"/>
+        <w:t xml:space="preserve">ssh localhost </w:t>
+      </w:r>
       <w:r>
         <w:rPr>
           <w:rStyle w:val="HTMLCode"/>
           <w:rFonts w:asciiTheme="majorHAnsi" w:hAnsiTheme="majorHAnsi"/>
         </w:rPr>
-        <w:t xml:space="preserve"> </w:t>
-      </w:r>
-      <w:proofErr w:type="spellStart"/>
+        <w:sym w:font="Wingdings" w:char="F0E0"/>
+      </w:r>
       <w:r>
         <w:rPr>
           <w:rStyle w:val="HTMLCode"/>
           <w:rFonts w:asciiTheme="majorHAnsi" w:hAnsiTheme="majorHAnsi"/>
         </w:rPr>
-        <w:t>localhost</w:t>
-      </w:r>
-      <w:proofErr w:type="spellEnd"/>
-      <w:r>
+        <w:t xml:space="preserve"> Passphrase? Dann mache folgendes:</w:t>
+      </w:r>
+    </w:p>
+    <w:p>
+      <w:pPr>
+        <w:pStyle w:val="HTMLVorformatiert"/>
         <w:rPr>
           <w:rStyle w:val="HTMLCode"/>
           <w:rFonts w:asciiTheme="majorHAnsi" w:hAnsiTheme="majorHAnsi"/>
         </w:rPr>
-        <w:t xml:space="preserve"> </w:t>
-      </w:r>
-      <w:r>
+      </w:pPr>
+    </w:p>
+    <w:p>
+      <w:pPr>
+        <w:pStyle w:val="HTMLVorformatiert"/>
         <w:rPr>
           <w:rStyle w:val="HTMLCode"/>
           <w:rFonts w:asciiTheme="majorHAnsi" w:hAnsiTheme="majorHAnsi"/>
         </w:rPr>
-        <w:sym w:font="Wingdings" w:char="F0E0"/>
-      </w:r>
+      </w:pPr>
       <w:r>
         <w:rPr>
           <w:rStyle w:val="HTMLCode"/>
           <w:rFonts w:asciiTheme="majorHAnsi" w:hAnsiTheme="majorHAnsi"/>
         </w:rPr>
-        <w:t xml:space="preserve"> Passphrase? Dann mache folgendes:</w:t>
+        <w:t>ssh-keygen -t dsa -P '' -f ~/.ssh/id_dsa</w:t>
       </w:r>
     </w:p>
     <w:p>
       <w:pPr>
         <w:pStyle w:val="HTMLVorformatiert"/>
         <w:rPr>
+          <w:rFonts w:asciiTheme="majorHAnsi" w:hAnsiTheme="majorHAnsi"/>
+        </w:rPr>
+      </w:pPr>
+      <w:r>
+        <w:rPr>
           <w:rStyle w:val="HTMLCode"/>
           <w:rFonts w:asciiTheme="majorHAnsi" w:hAnsiTheme="majorHAnsi"/>
         </w:rPr>
-      </w:pPr>
-    </w:p>
-    <w:p>
-      <w:pPr>
-        <w:pStyle w:val="HTMLVorformatiert"/>
-        <w:rPr>
-          <w:rStyle w:val="HTMLCode"/>
-          <w:rFonts w:asciiTheme="majorHAnsi" w:hAnsiTheme="majorHAnsi"/>
-        </w:rPr>
-      </w:pPr>
-      <w:proofErr w:type="spellStart"/>
-      <w:r>
-        <w:rPr>
-          <w:rStyle w:val="HTMLCode"/>
-          <w:rFonts w:asciiTheme="majorHAnsi" w:hAnsiTheme="majorHAnsi"/>
-        </w:rPr>
-        <w:t>ssh-keygen</w:t>
-      </w:r>
-      <w:proofErr w:type="spellEnd"/>
-      <w:r>
-        <w:rPr>
-          <w:rStyle w:val="HTMLCode"/>
-          <w:rFonts w:asciiTheme="majorHAnsi" w:hAnsiTheme="majorHAnsi"/>
-        </w:rPr>
-        <w:t xml:space="preserve"> -t </w:t>
-      </w:r>
-      <w:proofErr w:type="spellStart"/>
-      <w:r>
-        <w:rPr>
-          <w:rStyle w:val="HTMLCode"/>
-          <w:rFonts w:asciiTheme="majorHAnsi" w:hAnsiTheme="majorHAnsi"/>
-        </w:rPr>
-        <w:t>dsa</w:t>
-      </w:r>
-      <w:proofErr w:type="spellEnd"/>
-      <w:r>
-        <w:rPr>
-          <w:rStyle w:val="HTMLCode"/>
-          <w:rFonts w:asciiTheme="majorHAnsi" w:hAnsiTheme="majorHAnsi"/>
-        </w:rPr>
-        <w:t xml:space="preserve"> -P '' -f ~/.</w:t>
-      </w:r>
-      <w:proofErr w:type="spellStart"/>
-      <w:r>
-        <w:rPr>
-          <w:rStyle w:val="HTMLCode"/>
-          <w:rFonts w:asciiTheme="majorHAnsi" w:hAnsiTheme="majorHAnsi"/>
-        </w:rPr>
-        <w:t>ssh</w:t>
-      </w:r>
-      <w:proofErr w:type="spellEnd"/>
-      <w:r>
-        <w:rPr>
-          <w:rStyle w:val="HTMLCode"/>
-          <w:rFonts w:asciiTheme="majorHAnsi" w:hAnsiTheme="majorHAnsi"/>
-        </w:rPr>
-        <w:t>/</w:t>
-      </w:r>
-      <w:proofErr w:type="spellStart"/>
-      <w:r>
-        <w:rPr>
-          <w:rStyle w:val="HTMLCode"/>
-          <w:rFonts w:asciiTheme="majorHAnsi" w:hAnsiTheme="majorHAnsi"/>
-        </w:rPr>
-        <w:t>id_dsa</w:t>
-      </w:r>
-      <w:proofErr w:type="spellEnd"/>
-    </w:p>
-    <w:p>
-      <w:pPr>
-        <w:pStyle w:val="HTMLVorformatiert"/>
-        <w:rPr>
-          <w:rFonts w:asciiTheme="majorHAnsi" w:hAnsiTheme="majorHAnsi"/>
-        </w:rPr>
-      </w:pPr>
-      <w:proofErr w:type="spellStart"/>
-      <w:r>
-        <w:rPr>
-          <w:rStyle w:val="HTMLCode"/>
-          <w:rFonts w:asciiTheme="majorHAnsi" w:hAnsiTheme="majorHAnsi"/>
-        </w:rPr>
-        <w:t>cat</w:t>
-      </w:r>
-      <w:proofErr w:type="spellEnd"/>
-      <w:r>
-        <w:rPr>
-          <w:rStyle w:val="HTMLCode"/>
-          <w:rFonts w:asciiTheme="majorHAnsi" w:hAnsiTheme="majorHAnsi"/>
-        </w:rPr>
-        <w:t xml:space="preserve"> ~/.</w:t>
-      </w:r>
-      <w:proofErr w:type="spellStart"/>
-      <w:r>
-        <w:rPr>
-          <w:rStyle w:val="HTMLCode"/>
-          <w:rFonts w:asciiTheme="majorHAnsi" w:hAnsiTheme="majorHAnsi"/>
-        </w:rPr>
-        <w:t>ssh</w:t>
-      </w:r>
-      <w:proofErr w:type="spellEnd"/>
-      <w:r>
-        <w:rPr>
-          <w:rStyle w:val="HTMLCode"/>
-          <w:rFonts w:asciiTheme="majorHAnsi" w:hAnsiTheme="majorHAnsi"/>
-        </w:rPr>
-        <w:t>/id_dsa.pub &gt;&gt; ~/.</w:t>
-      </w:r>
-      <w:proofErr w:type="spellStart"/>
-      <w:r>
-        <w:rPr>
-          <w:rStyle w:val="HTMLCode"/>
-          <w:rFonts w:asciiTheme="majorHAnsi" w:hAnsiTheme="majorHAnsi"/>
-        </w:rPr>
-        <w:t>ssh</w:t>
-      </w:r>
-      <w:proofErr w:type="spellEnd"/>
-      <w:r>
-        <w:rPr>
-          <w:rStyle w:val="HTMLCode"/>
-          <w:rFonts w:asciiTheme="majorHAnsi" w:hAnsiTheme="majorHAnsi"/>
-        </w:rPr>
-        <w:t>/</w:t>
-      </w:r>
-      <w:proofErr w:type="spellStart"/>
-      <w:r>
-        <w:rPr>
-          <w:rStyle w:val="HTMLCode"/>
-          <w:rFonts w:asciiTheme="majorHAnsi" w:hAnsiTheme="majorHAnsi"/>
-        </w:rPr>
-        <w:t>authorized_keys</w:t>
-      </w:r>
-      <w:proofErr w:type="spellEnd"/>
+        <w:t>cat ~/.ssh/id_dsa.pub &gt;&gt; ~/.ssh/authorized_keys</w:t>
+      </w:r>
     </w:p>
     <w:p>
       <w:pPr>
@@ -4470,34 +2823,238 @@
           <w:rFonts w:asciiTheme="majorHAnsi" w:hAnsiTheme="majorHAnsi"/>
         </w:rPr>
       </w:pPr>
-      <w:r>
-        <w:rPr>
-          <w:rFonts w:asciiTheme="majorHAnsi" w:hAnsiTheme="majorHAnsi"/>
-        </w:rPr>
-        <w:t>https://www.digitalocean.com/community/tutorials/how-to-install-hadoop-on-ubuntu-13-10</w:t>
-      </w:r>
+      <w:hyperlink r:id="rId24" w:history="1">
+        <w:r>
+          <w:rPr>
+            <w:rStyle w:val="Hyperlink"/>
+            <w:rFonts w:asciiTheme="majorHAnsi" w:hAnsiTheme="majorHAnsi"/>
+          </w:rPr>
+          <w:t>https://www.digitalocean.com/community/tutorials/how-to-install-hadoop-on-ubuntu-13-10</w:t>
+        </w:r>
+      </w:hyperlink>
+    </w:p>
+    <w:p>
+      <w:pPr>
+        <w:pStyle w:val="HTMLVorformatiert"/>
+        <w:rPr>
+          <w:rFonts w:asciiTheme="majorHAnsi" w:hAnsiTheme="majorHAnsi"/>
+        </w:rPr>
+      </w:pPr>
+    </w:p>
+    <w:p>
+      <w:pPr>
+        <w:pStyle w:val="HTMLVorformatiert"/>
+        <w:rPr>
+          <w:rFonts w:asciiTheme="majorHAnsi" w:hAnsiTheme="majorHAnsi"/>
+        </w:rPr>
+      </w:pPr>
+    </w:p>
+    <w:p>
+      <w:pPr>
+        <w:pStyle w:val="HTMLVorformatiert"/>
+        <w:rPr>
+          <w:rFonts w:asciiTheme="majorHAnsi" w:hAnsiTheme="majorHAnsi"/>
+        </w:rPr>
+      </w:pPr>
+      <w:r>
+        <w:rPr>
+          <w:rFonts w:asciiTheme="majorHAnsi" w:hAnsiTheme="majorHAnsi"/>
+        </w:rPr>
+        <w:t>Other helpful Links / Befehle</w:t>
+      </w:r>
+    </w:p>
+    <w:p>
+      <w:pPr>
+        <w:pStyle w:val="HTMLVorformatiert"/>
+        <w:rPr>
+          <w:rFonts w:asciiTheme="majorHAnsi" w:hAnsiTheme="majorHAnsi"/>
+        </w:rPr>
+      </w:pPr>
+      <w:r>
+        <w:rPr>
+          <w:rFonts w:asciiTheme="majorHAnsi" w:hAnsiTheme="majorHAnsi"/>
+        </w:rPr>
+        <w:t>sudo chown -R myusername my-project-folder</w:t>
+      </w:r>
+      <w:r>
+        <w:rPr>
+          <w:rFonts w:asciiTheme="majorHAnsi" w:hAnsiTheme="majorHAnsi"/>
+        </w:rPr>
+        <w:t xml:space="preserve">  </w:t>
+      </w:r>
+      <w:r>
+        <w:rPr>
+          <w:rFonts w:asciiTheme="majorHAnsi" w:hAnsiTheme="majorHAnsi"/>
+        </w:rPr>
+        <w:sym w:font="Wingdings" w:char="F0E0"/>
+      </w:r>
+      <w:r>
+        <w:rPr>
+          <w:rFonts w:asciiTheme="majorHAnsi" w:hAnsiTheme="majorHAnsi"/>
+        </w:rPr>
+        <w:t xml:space="preserve"> username per: whoami </w:t>
+      </w:r>
+      <w:r>
+        <w:rPr>
+          <w:rFonts w:asciiTheme="majorHAnsi" w:hAnsiTheme="majorHAnsi"/>
+        </w:rPr>
+        <w:sym w:font="Wingdings" w:char="F0E0"/>
+      </w:r>
+      <w:r>
+        <w:rPr>
+          <w:rFonts w:asciiTheme="majorHAnsi" w:hAnsiTheme="majorHAnsi"/>
+        </w:rPr>
+        <w:t xml:space="preserve"> Löst Problem mit readonly status</w:t>
+      </w:r>
+    </w:p>
+    <w:p>
+      <w:pPr>
+        <w:pStyle w:val="HTMLVorformatiert"/>
+        <w:rPr>
+          <w:rFonts w:asciiTheme="majorHAnsi" w:hAnsiTheme="majorHAnsi"/>
+        </w:rPr>
+      </w:pPr>
+    </w:p>
+    <w:p>
+      <w:pPr>
+        <w:pStyle w:val="HTMLVorformatiert"/>
+        <w:rPr>
+          <w:rFonts w:asciiTheme="majorHAnsi" w:hAnsiTheme="majorHAnsi"/>
+        </w:rPr>
+      </w:pPr>
+      <w:hyperlink r:id="rId25" w:history="1">
+        <w:r>
+          <w:rPr>
+            <w:rStyle w:val="Hyperlink"/>
+            <w:rFonts w:asciiTheme="majorHAnsi" w:hAnsiTheme="majorHAnsi"/>
+          </w:rPr>
+          <w:t>http://www.tutorialspoint.com/hbase/hbase_drop_table.htm</w:t>
+        </w:r>
+      </w:hyperlink>
+    </w:p>
+    <w:p>
+      <w:pPr>
+        <w:pStyle w:val="HTMLVorformatiert"/>
+        <w:rPr>
+          <w:rFonts w:asciiTheme="majorHAnsi" w:hAnsiTheme="majorHAnsi"/>
+        </w:rPr>
+      </w:pPr>
+      <w:hyperlink r:id="rId26" w:history="1">
+        <w:r>
+          <w:rPr>
+            <w:rStyle w:val="Hyperlink"/>
+            <w:rFonts w:asciiTheme="majorHAnsi" w:hAnsiTheme="majorHAnsi"/>
+          </w:rPr>
+          <w:t>https://learnhbase.wordpress.com/2013/03/02/hbase-shell-commands/</w:t>
+        </w:r>
+      </w:hyperlink>
+    </w:p>
+    <w:p>
+      <w:pPr>
+        <w:pStyle w:val="HTMLVorformatiert"/>
+        <w:rPr>
+          <w:rFonts w:asciiTheme="majorHAnsi" w:hAnsiTheme="majorHAnsi"/>
+        </w:rPr>
+      </w:pPr>
+      <w:hyperlink r:id="rId27" w:history="1">
+        <w:r>
+          <w:rPr>
+            <w:rStyle w:val="Hyperlink"/>
+            <w:rFonts w:asciiTheme="majorHAnsi" w:hAnsiTheme="majorHAnsi"/>
+          </w:rPr>
+          <w:t>http://stackoverflow.com/questions/5837698/converting-any-object-to-a-byte-array-in-java</w:t>
+        </w:r>
+      </w:hyperlink>
+    </w:p>
+    <w:p>
+      <w:pPr>
+        <w:pStyle w:val="HTMLVorformatiert"/>
+        <w:rPr>
+          <w:rFonts w:asciiTheme="majorHAnsi" w:hAnsiTheme="majorHAnsi"/>
+        </w:rPr>
+      </w:pPr>
+      <w:hyperlink r:id="rId28" w:history="1">
+        <w:r>
+          <w:rPr>
+            <w:rStyle w:val="Hyperlink"/>
+            <w:rFonts w:asciiTheme="majorHAnsi" w:hAnsiTheme="majorHAnsi"/>
+          </w:rPr>
+          <w:t>http://projects.spring.io/spring-hadoop/#quick-start</w:t>
+        </w:r>
+      </w:hyperlink>
+    </w:p>
+    <w:p>
+      <w:pPr>
+        <w:pStyle w:val="HTMLVorformatiert"/>
+        <w:rPr>
+          <w:rFonts w:asciiTheme="majorHAnsi" w:hAnsiTheme="majorHAnsi"/>
+        </w:rPr>
+      </w:pPr>
+    </w:p>
+    <w:p>
+      <w:pPr>
+        <w:pStyle w:val="HTMLVorformatiert"/>
+        <w:rPr>
+          <w:rFonts w:asciiTheme="majorHAnsi" w:hAnsiTheme="majorHAnsi"/>
+        </w:rPr>
+      </w:pPr>
+      <w:hyperlink r:id="rId29" w:history="1">
+        <w:r>
+          <w:rPr>
+            <w:rStyle w:val="Hyperlink"/>
+            <w:rFonts w:asciiTheme="majorHAnsi" w:hAnsiTheme="majorHAnsi"/>
+          </w:rPr>
+          <w:t>http://www.cloudera.com/documentation/enterprise/5-4-x/topics/admin_hbase_scanning.html</w:t>
+        </w:r>
+      </w:hyperlink>
+    </w:p>
+    <w:p>
+      <w:pPr>
+        <w:pStyle w:val="HTMLVorformatiert"/>
+        <w:rPr>
+          <w:rFonts w:asciiTheme="majorHAnsi" w:hAnsiTheme="majorHAnsi"/>
+        </w:rPr>
+      </w:pPr>
+      <w:hyperlink r:id="rId30" w:history="1">
+        <w:r>
+          <w:rPr>
+            <w:rStyle w:val="Hyperlink"/>
+            <w:rFonts w:asciiTheme="majorHAnsi" w:hAnsiTheme="majorHAnsi"/>
+          </w:rPr>
+          <w:t>http://www.cloudera.com/documentation/enterprise/5-4-x/topics/admin_writing_data_to_hbase.html</w:t>
+        </w:r>
+      </w:hyperlink>
+    </w:p>
+    <w:p>
+      <w:pPr>
+        <w:pStyle w:val="HTMLVorformatiert"/>
+        <w:rPr>
+          <w:rFonts w:asciiTheme="majorHAnsi" w:hAnsiTheme="majorHAnsi"/>
+        </w:rPr>
+      </w:pPr>
+      <w:hyperlink r:id="rId31" w:history="1">
+        <w:r>
+          <w:rPr>
+            <w:rStyle w:val="Hyperlink"/>
+            <w:rFonts w:asciiTheme="majorHAnsi" w:hAnsiTheme="majorHAnsi"/>
+          </w:rPr>
+          <w:t>https://www.cloudera.com/documentation/enterprise/5-6-x/topics/admin_hbase_import.html</w:t>
+        </w:r>
+      </w:hyperlink>
+    </w:p>
+    <w:p>
+      <w:pPr>
+        <w:pStyle w:val="HTMLVorformatiert"/>
+        <w:rPr>
+          <w:rFonts w:asciiTheme="majorHAnsi" w:hAnsiTheme="majorHAnsi"/>
+        </w:rPr>
+      </w:pPr>
       <w:bookmarkStart w:id="0" w:name="_GoBack"/>
       <w:bookmarkEnd w:id="0"/>
     </w:p>
-    <w:p>
-      <w:pPr>
-        <w:pStyle w:val="HTMLVorformatiert"/>
-        <w:rPr>
-          <w:rFonts w:asciiTheme="majorHAnsi" w:hAnsiTheme="majorHAnsi"/>
-        </w:rPr>
-      </w:pPr>
-    </w:p>
-    <w:p>
-      <w:pPr>
-        <w:pStyle w:val="HTMLVorformatiert"/>
-        <w:rPr>
-          <w:rFonts w:asciiTheme="majorHAnsi" w:hAnsiTheme="majorHAnsi"/>
-        </w:rPr>
-      </w:pPr>
-    </w:p>
     <w:sectPr>
-      <w:footerReference w:type="default" r:id="rId24"/>
-      <w:headerReference w:type="first" r:id="rId25"/>
+      <w:footerReference w:type="default" r:id="rId32"/>
+      <w:headerReference w:type="first" r:id="rId33"/>
       <w:pgSz w:w="11907" w:h="16839" w:code="9"/>
       <w:pgMar w:top="1440" w:right="1080" w:bottom="1080" w:left="1080" w:header="864" w:footer="709" w:gutter="0"/>
       <w:cols w:space="720"/>
@@ -4555,7 +3112,7 @@
       <w:rPr>
         <w:noProof/>
       </w:rPr>
-      <w:t>3</w:t>
+      <w:t>4</w:t>
     </w:r>
     <w:r>
       <w:fldChar w:fldCharType="end"/>
@@ -5029,6 +3586,7 @@
     <w:lsdException w:name="HTML Sample" w:semiHidden="1" w:unhideWhenUsed="1"/>
     <w:lsdException w:name="HTML Typewriter" w:semiHidden="1" w:unhideWhenUsed="1"/>
     <w:lsdException w:name="HTML Variable" w:semiHidden="1" w:unhideWhenUsed="1"/>
+    <w:lsdException w:name="Normal Table" w:semiHidden="1" w:unhideWhenUsed="1"/>
     <w:lsdException w:name="annotation subject" w:semiHidden="1" w:unhideWhenUsed="1"/>
     <w:lsdException w:name="No List" w:semiHidden="1" w:unhideWhenUsed="1"/>
     <w:lsdException w:name="Outline List 1" w:semiHidden="1" w:unhideWhenUsed="1"/>
@@ -5075,8 +3633,10 @@
     <w:lsdException w:name="Table Subtle 2" w:semiHidden="1" w:unhideWhenUsed="1"/>
     <w:lsdException w:name="Table Web 1" w:semiHidden="1" w:unhideWhenUsed="1"/>
     <w:lsdException w:name="Table Web 2" w:semiHidden="1" w:unhideWhenUsed="1"/>
+    <w:lsdException w:name="Table Web 3" w:semiHidden="1" w:unhideWhenUsed="1"/>
     <w:lsdException w:name="Balloon Text" w:semiHidden="1" w:unhideWhenUsed="1"/>
     <w:lsdException w:name="Table Grid" w:uiPriority="59"/>
+    <w:lsdException w:name="Table Theme" w:semiHidden="1" w:unhideWhenUsed="1"/>
     <w:lsdException w:name="Placeholder Text" w:semiHidden="1"/>
     <w:lsdException w:name="No Spacing" w:uiPriority="1" w:qFormat="1"/>
     <w:lsdException w:name="Light Shading" w:uiPriority="60"/>
@@ -5746,6 +4306,7 @@
   <w:rsids>
     <w:rsidRoot w:val="00FD4970"/>
     <w:rsid w:val="000B57BE"/>
+    <w:rsid w:val="001C08B0"/>
     <w:rsid w:val="006978B8"/>
     <w:rsid w:val="00FD4970"/>
   </w:rsids>
@@ -5893,6 +4454,7 @@
     <w:lsdException w:name="HTML Sample" w:semiHidden="1" w:unhideWhenUsed="1"/>
     <w:lsdException w:name="HTML Typewriter" w:semiHidden="1" w:unhideWhenUsed="1"/>
     <w:lsdException w:name="HTML Variable" w:semiHidden="1" w:unhideWhenUsed="1"/>
+    <w:lsdException w:name="Normal Table" w:semiHidden="1" w:unhideWhenUsed="1"/>
     <w:lsdException w:name="annotation subject" w:semiHidden="1" w:unhideWhenUsed="1"/>
     <w:lsdException w:name="No List" w:semiHidden="1" w:unhideWhenUsed="1"/>
     <w:lsdException w:name="Outline List 1" w:semiHidden="1" w:unhideWhenUsed="1"/>
@@ -5939,8 +4501,10 @@
     <w:lsdException w:name="Table Subtle 2" w:semiHidden="1" w:unhideWhenUsed="1"/>
     <w:lsdException w:name="Table Web 1" w:semiHidden="1" w:unhideWhenUsed="1"/>
     <w:lsdException w:name="Table Web 2" w:semiHidden="1" w:unhideWhenUsed="1"/>
+    <w:lsdException w:name="Table Web 3" w:semiHidden="1" w:unhideWhenUsed="1"/>
     <w:lsdException w:name="Balloon Text" w:semiHidden="1" w:unhideWhenUsed="1"/>
     <w:lsdException w:name="Table Grid" w:uiPriority="39"/>
+    <w:lsdException w:name="Table Theme" w:semiHidden="1" w:unhideWhenUsed="1"/>
     <w:lsdException w:name="Placeholder Text" w:semiHidden="1"/>
     <w:lsdException w:name="No Spacing" w:uiPriority="1" w:qFormat="1"/>
     <w:lsdException w:name="Light Shading" w:uiPriority="60"/>
@@ -6500,12 +5064,6 @@
 </file>
 
 <file path=customXml/item1.xml><?xml version="1.0" encoding="utf-8"?>
-<mappings xmlns="http://schemas.microsoft.com/pics">
-  <picture>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</picture>
-</mappings>
-</file>
-
-<file path=customXml/item2.xml><?xml version="1.0" encoding="utf-8"?>
 <FormTemplates xmlns="http://schemas.microsoft.com/sharepoint/v3/contenttype/forms">
   <Display>DocumentLibraryForm</Display>
   <Edit>AssetEditForm</Edit>
@@ -6513,11 +5071,25 @@
 </FormTemplates>
 </file>
 
+<file path=customXml/item2.xml><?xml version="1.0" encoding="utf-8"?>
+<mappings xmlns="http://schemas.microsoft.com/pics">
+  <picture>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</picture>
+</mappings>
+</file>
+
 <file path=customXml/item3.xml><?xml version="1.0" encoding="utf-8"?>
 <b:Sources xmlns:b="http://schemas.openxmlformats.org/officeDocument/2006/bibliography" SelectedStyle="\APA.XSL" StyleName="APA"/>
 </file>
 
 <file path=customXml/itemProps1.xml><?xml version="1.0" encoding="utf-8"?>
+<ds:datastoreItem xmlns:ds="http://schemas.openxmlformats.org/officeDocument/2006/customXml" ds:itemID="{51FBD1A1-449C-4EBE-BCFF-5A2F45398A1C}">
+  <ds:schemaRefs>
+    <ds:schemaRef ds:uri="http://schemas.microsoft.com/sharepoint/v3/contenttype/forms"/>
+  </ds:schemaRefs>
+</ds:datastoreItem>
+</file>
+
+<file path=customXml/itemProps2.xml><?xml version="1.0" encoding="utf-8"?>
 <ds:datastoreItem xmlns:ds="http://schemas.openxmlformats.org/officeDocument/2006/customXml" ds:itemID="{47E18979-C756-43FD-9D2A-15203E6A502A}">
   <ds:schemaRefs>
     <ds:schemaRef ds:uri="http://schemas.microsoft.com/pics"/>
@@ -6525,16 +5097,8 @@
 </ds:datastoreItem>
 </file>
 
-<file path=customXml/itemProps2.xml><?xml version="1.0" encoding="utf-8"?>
-<ds:datastoreItem xmlns:ds="http://schemas.openxmlformats.org/officeDocument/2006/customXml" ds:itemID="{51FBD1A1-449C-4EBE-BCFF-5A2F45398A1C}">
-  <ds:schemaRefs>
-    <ds:schemaRef ds:uri="http://schemas.microsoft.com/sharepoint/v3/contenttype/forms"/>
-  </ds:schemaRefs>
-</ds:datastoreItem>
-</file>
-
 <file path=customXml/itemProps3.xml><?xml version="1.0" encoding="utf-8"?>
-<ds:datastoreItem xmlns:ds="http://schemas.openxmlformats.org/officeDocument/2006/customXml" ds:itemID="{AB031D97-21B5-493C-B593-9F5B23C1029D}">
+<ds:datastoreItem xmlns:ds="http://schemas.openxmlformats.org/officeDocument/2006/customXml" ds:itemID="{A3D05207-64AF-40BF-9D9E-5D7D9A1603CA}">
   <ds:schemaRefs>
     <ds:schemaRef ds:uri="http://schemas.openxmlformats.org/officeDocument/2006/bibliography"/>
   </ds:schemaRefs>

</xml_diff>